<commit_message>
TEC-19 fixed position of headers and add some additional info
all headers now are on the same column. Added er diagrams of postgresql and mongodb in the attachement
</commit_message>
<xml_diff>
--- a/Docs/Technical specification/TechSpec.docx
+++ b/Docs/Technical specification/TechSpec.docx
@@ -1,6 +1,6 @@
 
 <file path=word/document.xml><?xml version="1.0" encoding="utf-8"?>
-<w:document xmlns:wpc="http://schemas.microsoft.com/office/word/2010/wordprocessingCanvas" xmlns:cx="http://schemas.microsoft.com/office/drawing/2014/chartex" xmlns:cx1="http://schemas.microsoft.com/office/drawing/2015/9/8/chartex" xmlns:cx2="http://schemas.microsoft.com/office/drawing/2015/10/21/chartex" xmlns:cx3="http://schemas.microsoft.com/office/drawing/2016/5/9/chartex" xmlns:cx4="http://schemas.microsoft.com/office/drawing/2016/5/10/chartex" xmlns:cx5="http://schemas.microsoft.com/office/drawing/2016/5/11/chartex" xmlns:cx6="http://schemas.microsoft.com/office/drawing/2016/5/12/chartex" xmlns:cx7="http://schemas.microsoft.com/office/drawing/2016/5/13/chartex" xmlns:cx8="http://schemas.microsoft.com/office/drawing/2016/5/14/chartex" xmlns:mc="http://schemas.openxmlformats.org/markup-compatibility/2006" xmlns:aink="http://schemas.microsoft.com/office/drawing/2016/ink" xmlns:am3d="http://schemas.microsoft.com/office/drawing/2017/model3d" xmlns:o="urn:schemas-microsoft-com:office:office" xmlns:oel="http://schemas.microsoft.com/office/2019/extlst" xmlns:r="http://schemas.openxmlformats.org/officeDocument/2006/relationships" xmlns:m="http://schemas.openxmlformats.org/officeDocument/2006/math" xmlns:v="urn:schemas-microsoft-com:vml" xmlns:wp14="http://schemas.microsoft.com/office/word/2010/wordprocessingDrawing" xmlns:wp="http://schemas.openxmlformats.org/drawingml/2006/wordprocessingDrawing" xmlns:w10="urn:schemas-microsoft-com:office:word" xmlns:w="http://schemas.openxmlformats.org/wordprocessingml/2006/main" xmlns:w14="http://schemas.microsoft.com/office/word/2010/wordml" xmlns:w15="http://schemas.microsoft.com/office/word/2012/wordml" xmlns:w16cex="http://schemas.microsoft.com/office/word/2018/wordml/cex" xmlns:w16cid="http://schemas.microsoft.com/office/word/2016/wordml/cid" xmlns:w16="http://schemas.microsoft.com/office/word/2018/wordml" xmlns:w16sdtdh="http://schemas.microsoft.com/office/word/2020/wordml/sdtdatahash" xmlns:w16se="http://schemas.microsoft.com/office/word/2015/wordml/symex" xmlns:wpg="http://schemas.microsoft.com/office/word/2010/wordprocessingGroup" xmlns:wpi="http://schemas.microsoft.com/office/word/2010/wordprocessingInk" xmlns:wne="http://schemas.microsoft.com/office/word/2006/wordml" xmlns:wps="http://schemas.microsoft.com/office/word/2010/wordprocessingShape" mc:Ignorable="w14 w15 w16se w16cid w16 w16cex w16sdtdh wp14">
+<w:document xmlns:wpc="http://schemas.microsoft.com/office/word/2010/wordprocessingCanvas" xmlns:cx="http://schemas.microsoft.com/office/drawing/2014/chartex" xmlns:cx1="http://schemas.microsoft.com/office/drawing/2015/9/8/chartex" xmlns:cx2="http://schemas.microsoft.com/office/drawing/2015/10/21/chartex" xmlns:cx3="http://schemas.microsoft.com/office/drawing/2016/5/9/chartex" xmlns:cx4="http://schemas.microsoft.com/office/drawing/2016/5/10/chartex" xmlns:cx5="http://schemas.microsoft.com/office/drawing/2016/5/11/chartex" xmlns:cx6="http://schemas.microsoft.com/office/drawing/2016/5/12/chartex" xmlns:cx7="http://schemas.microsoft.com/office/drawing/2016/5/13/chartex" xmlns:cx8="http://schemas.microsoft.com/office/drawing/2016/5/14/chartex" xmlns:mc="http://schemas.openxmlformats.org/markup-compatibility/2006" xmlns:aink="http://schemas.microsoft.com/office/drawing/2016/ink" xmlns:am3d="http://schemas.microsoft.com/office/drawing/2017/model3d" xmlns:o="urn:schemas-microsoft-com:office:office" xmlns:r="http://schemas.openxmlformats.org/officeDocument/2006/relationships" xmlns:m="http://schemas.openxmlformats.org/officeDocument/2006/math" xmlns:v="urn:schemas-microsoft-com:vml" xmlns:wp14="http://schemas.microsoft.com/office/word/2010/wordprocessingDrawing" xmlns:wp="http://schemas.openxmlformats.org/drawingml/2006/wordprocessingDrawing" xmlns:w10="urn:schemas-microsoft-com:office:word" xmlns:w="http://schemas.openxmlformats.org/wordprocessingml/2006/main" xmlns:w14="http://schemas.microsoft.com/office/word/2010/wordml" xmlns:w15="http://schemas.microsoft.com/office/word/2012/wordml" xmlns:w16cex="http://schemas.microsoft.com/office/word/2018/wordml/cex" xmlns:w16cid="http://schemas.microsoft.com/office/word/2016/wordml/cid" xmlns:w16="http://schemas.microsoft.com/office/word/2018/wordml" xmlns:w16sdtdh="http://schemas.microsoft.com/office/word/2020/wordml/sdtdatahash" xmlns:w16se="http://schemas.microsoft.com/office/word/2015/wordml/symex" xmlns:wpg="http://schemas.microsoft.com/office/word/2010/wordprocessingGroup" xmlns:wpi="http://schemas.microsoft.com/office/word/2010/wordprocessingInk" xmlns:wne="http://schemas.microsoft.com/office/word/2006/wordml" xmlns:wps="http://schemas.microsoft.com/office/word/2010/wordprocessingShape" mc:Ignorable="w14 w15 w16se w16cid w16 w16cex w16sdtdh wp14">
   <w:body>
     <w:p>
       <w:pPr>
@@ -12,11 +12,11 @@
           <w:szCs w:val="28"/>
         </w:rPr>
       </w:pPr>
-      <w:bookmarkStart w:id="0" w:name="_Toc130312557"/>
-      <w:bookmarkStart w:id="1" w:name="_Toc194156044"/>
-      <w:bookmarkStart w:id="2" w:name="_Toc484350355"/>
-      <w:bookmarkStart w:id="3" w:name="_heading=h.gjdgxs" w:colFirst="0" w:colLast="0"/>
-      <w:bookmarkEnd w:id="3"/>
+      <w:bookmarkStart w:id="0" w:name="_heading=h.gjdgxs" w:colFirst="0" w:colLast="0"/>
+      <w:bookmarkStart w:id="1" w:name="_Toc484350355"/>
+      <w:bookmarkStart w:id="2" w:name="_Toc130312557"/>
+      <w:bookmarkStart w:id="3" w:name="_Toc194156044"/>
+      <w:bookmarkEnd w:id="0"/>
       <w:r>
         <w:rPr>
           <w:rFonts w:eastAsia="Cambria"/>
@@ -117,7 +117,7 @@
         </w:rPr>
       </w:pPr>
     </w:p>
-    <w:bookmarkEnd w:id="2"/>
+    <w:bookmarkEnd w:id="1"/>
     <w:p>
       <w:pPr>
         <w:spacing w:line="360" w:lineRule="auto"/>
@@ -376,18 +376,8 @@
           <w:sz w:val="28"/>
           <w:szCs w:val="28"/>
         </w:rPr>
-        <w:t xml:space="preserve"> </w:t>
-      </w:r>
-      <w:proofErr w:type="spellStart"/>
-      <w:r>
-        <w:rPr>
-          <w:iCs/>
-          <w:sz w:val="28"/>
-          <w:szCs w:val="28"/>
-        </w:rPr>
-        <w:t>TechTrackInvest</w:t>
-      </w:r>
-      <w:proofErr w:type="spellEnd"/>
+        <w:t xml:space="preserve"> TechTrackInvest</w:t>
+      </w:r>
       <w:r>
         <w:rPr>
           <w:rFonts w:eastAsia="Cambria"/>
@@ -807,8 +797,8 @@
       <w:r>
         <w:t>ОДЕРЖАНИЕ</w:t>
       </w:r>
-      <w:bookmarkEnd w:id="0"/>
-      <w:bookmarkEnd w:id="1"/>
+      <w:bookmarkEnd w:id="2"/>
+      <w:bookmarkEnd w:id="3"/>
     </w:p>
     <w:p>
       <w:pPr>
@@ -915,7 +905,7 @@
             <w:webHidden/>
             <w:szCs w:val="28"/>
           </w:rPr>
-          <w:t>2</w:t>
+          <w:t>1</w:t>
         </w:r>
         <w:r>
           <w:rPr>
@@ -1600,14 +1590,34 @@
             <w:sz w:val="28"/>
             <w:szCs w:val="28"/>
           </w:rPr>
-          <w:t>сроки</w:t>
+          <w:t>с</w:t>
         </w:r>
         <w:r>
           <w:rPr>
             <w:rStyle w:val="af2"/>
             <w:rFonts w:ascii="Times New Roman" w:hAnsi="Times New Roman"/>
             <w:noProof/>
-            <w:spacing w:val="-4"/>
+            <w:sz w:val="28"/>
+            <w:szCs w:val="28"/>
+          </w:rPr>
+          <w:t>р</w:t>
+        </w:r>
+        <w:r>
+          <w:rPr>
+            <w:rStyle w:val="af2"/>
+            <w:rFonts w:ascii="Times New Roman" w:hAnsi="Times New Roman"/>
+            <w:noProof/>
+            <w:sz w:val="28"/>
+            <w:szCs w:val="28"/>
+          </w:rPr>
+          <w:t>оки</w:t>
+        </w:r>
+        <w:r>
+          <w:rPr>
+            <w:rStyle w:val="af2"/>
+            <w:rFonts w:ascii="Times New Roman" w:hAnsi="Times New Roman"/>
+            <w:noProof/>
+            <w:spacing w:val="-5"/>
             <w:sz w:val="28"/>
             <w:szCs w:val="28"/>
           </w:rPr>
@@ -1621,18 +1631,17 @@
             <w:sz w:val="28"/>
             <w:szCs w:val="28"/>
           </w:rPr>
-          <w:t>начала</w:t>
+          <w:t>раб</w:t>
         </w:r>
         <w:r>
           <w:rPr>
             <w:rStyle w:val="af2"/>
             <w:rFonts w:ascii="Times New Roman" w:hAnsi="Times New Roman"/>
             <w:noProof/>
-            <w:spacing w:val="-1"/>
-            <w:sz w:val="28"/>
-            <w:szCs w:val="28"/>
-          </w:rPr>
-          <w:t xml:space="preserve"> </w:t>
+            <w:sz w:val="28"/>
+            <w:szCs w:val="28"/>
+          </w:rPr>
+          <w:t>о</w:t>
         </w:r>
         <w:r>
           <w:rPr>
@@ -1642,49 +1651,7 @@
             <w:sz w:val="28"/>
             <w:szCs w:val="28"/>
           </w:rPr>
-          <w:t>и</w:t>
-        </w:r>
-        <w:r>
-          <w:rPr>
-            <w:rStyle w:val="af2"/>
-            <w:rFonts w:ascii="Times New Roman" w:hAnsi="Times New Roman"/>
-            <w:noProof/>
-            <w:spacing w:val="-5"/>
-            <w:sz w:val="28"/>
-            <w:szCs w:val="28"/>
-          </w:rPr>
-          <w:t xml:space="preserve"> </w:t>
-        </w:r>
-        <w:r>
-          <w:rPr>
-            <w:rStyle w:val="af2"/>
-            <w:rFonts w:ascii="Times New Roman" w:hAnsi="Times New Roman"/>
-            <w:noProof/>
-            <w:sz w:val="28"/>
-            <w:szCs w:val="28"/>
-          </w:rPr>
-          <w:t>окончания</w:t>
-        </w:r>
-        <w:r>
-          <w:rPr>
-            <w:rStyle w:val="af2"/>
-            <w:rFonts w:ascii="Times New Roman" w:hAnsi="Times New Roman"/>
-            <w:noProof/>
-            <w:spacing w:val="-5"/>
-            <w:sz w:val="28"/>
-            <w:szCs w:val="28"/>
-          </w:rPr>
-          <w:t xml:space="preserve"> </w:t>
-        </w:r>
-        <w:r>
-          <w:rPr>
-            <w:rStyle w:val="af2"/>
-            <w:rFonts w:ascii="Times New Roman" w:hAnsi="Times New Roman"/>
-            <w:noProof/>
-            <w:sz w:val="28"/>
-            <w:szCs w:val="28"/>
-          </w:rPr>
-          <w:t>работы по созданию системы</w:t>
+          <w:t>ты по созданию системы</w:t>
         </w:r>
         <w:r>
           <w:rPr>
@@ -1781,7 +1748,27 @@
             <w:sz w:val="28"/>
             <w:szCs w:val="28"/>
           </w:rPr>
-          <w:t>2.6 Порядок оформления и предъявления заказчику результатов работы</w:t>
+          <w:t>2.6 Порядок оформления и предъявлен</w:t>
+        </w:r>
+        <w:r>
+          <w:rPr>
+            <w:rStyle w:val="af2"/>
+            <w:rFonts w:ascii="Times New Roman" w:hAnsi="Times New Roman"/>
+            <w:noProof/>
+            <w:sz w:val="28"/>
+            <w:szCs w:val="28"/>
+          </w:rPr>
+          <w:t>и</w:t>
+        </w:r>
+        <w:r>
+          <w:rPr>
+            <w:rStyle w:val="af2"/>
+            <w:rFonts w:ascii="Times New Roman" w:hAnsi="Times New Roman"/>
+            <w:noProof/>
+            <w:sz w:val="28"/>
+            <w:szCs w:val="28"/>
+          </w:rPr>
+          <w:t>я результатов работы</w:t>
         </w:r>
         <w:r>
           <w:rPr>
@@ -3089,27 +3076,7 @@
             <w:sz w:val="28"/>
             <w:szCs w:val="28"/>
           </w:rPr>
-          <w:t>7.1 Авторизованн</w:t>
-        </w:r>
-        <w:r>
-          <w:rPr>
-            <w:rStyle w:val="af2"/>
-            <w:rFonts w:ascii="Times New Roman" w:hAnsi="Times New Roman"/>
-            <w:noProof/>
-            <w:sz w:val="28"/>
-            <w:szCs w:val="28"/>
-          </w:rPr>
-          <w:t>ы</w:t>
-        </w:r>
-        <w:r>
-          <w:rPr>
-            <w:rStyle w:val="af2"/>
-            <w:rFonts w:ascii="Times New Roman" w:hAnsi="Times New Roman"/>
-            <w:noProof/>
-            <w:sz w:val="28"/>
-            <w:szCs w:val="28"/>
-          </w:rPr>
-          <w:t>й пользователь</w:t>
+          <w:t>7.1 Авторизованный пользователь</w:t>
         </w:r>
         <w:r>
           <w:rPr>
@@ -4514,27 +4481,7 @@
             <w:noProof/>
             <w:szCs w:val="28"/>
           </w:rPr>
-          <w:t xml:space="preserve">12 Реквизиты и </w:t>
-        </w:r>
-        <w:r>
-          <w:rPr>
-            <w:rStyle w:val="af2"/>
-            <w:b w:val="0"/>
-            <w:bCs w:val="0"/>
-            <w:noProof/>
-            <w:szCs w:val="28"/>
-          </w:rPr>
-          <w:t>п</w:t>
-        </w:r>
-        <w:r>
-          <w:rPr>
-            <w:rStyle w:val="af2"/>
-            <w:b w:val="0"/>
-            <w:bCs w:val="0"/>
-            <w:noProof/>
-            <w:szCs w:val="28"/>
-          </w:rPr>
-          <w:t>одписи сторон</w:t>
+          <w:t>12 Реквизиты и подписи сторон</w:t>
         </w:r>
         <w:r>
           <w:rPr>
@@ -4722,6 +4669,7 @@
     <w:p>
       <w:pPr>
         <w:pStyle w:val="a2"/>
+        <w:ind w:left="709" w:firstLine="0"/>
       </w:pPr>
       <w:bookmarkStart w:id="4" w:name="_Toc130312558"/>
       <w:bookmarkStart w:id="5" w:name="_Toc194156045"/>
@@ -4756,14 +4704,12 @@
       <w:pPr>
         <w:pStyle w:val="a8"/>
       </w:pPr>
-      <w:proofErr w:type="spellStart"/>
       <w:r>
         <w:rPr>
           <w:bCs/>
         </w:rPr>
         <w:t>Backend</w:t>
       </w:r>
-      <w:proofErr w:type="spellEnd"/>
       <w:r>
         <w:rPr>
           <w:b/>
@@ -4778,14 +4724,12 @@
       <w:pPr>
         <w:pStyle w:val="a8"/>
       </w:pPr>
-      <w:proofErr w:type="spellStart"/>
       <w:r>
         <w:rPr>
           <w:bCs/>
         </w:rPr>
         <w:t>Frontend</w:t>
       </w:r>
-      <w:proofErr w:type="spellEnd"/>
       <w:r>
         <w:rPr>
           <w:b/>
@@ -4832,24 +4776,50 @@
         <w:rPr>
           <w:bCs/>
         </w:rPr>
-        <w:t>MVC (Model-View-</w:t>
-      </w:r>
-      <w:proofErr w:type="spellStart"/>
+        <w:t>MVC (Model-View-Controller)</w:t>
+      </w:r>
+      <w:r>
+        <w:t xml:space="preserve"> – архитектурный шаблон, разделяющий приложение на три компонента:</w:t>
+      </w:r>
+    </w:p>
+    <w:p>
+      <w:pPr>
+        <w:pStyle w:val="a3"/>
+      </w:pPr>
       <w:r>
         <w:rPr>
           <w:bCs/>
         </w:rPr>
-        <w:t>Controller</w:t>
-      </w:r>
-      <w:proofErr w:type="spellEnd"/>
+        <w:t>Модель</w:t>
+      </w:r>
+      <w:r>
+        <w:rPr>
+          <w:b/>
+        </w:rPr>
+        <w:t xml:space="preserve"> </w:t>
+      </w:r>
+      <w:r>
+        <w:t>– данные и бизнес-логика</w:t>
+      </w:r>
+      <w:r>
+        <w:t>;</w:t>
+      </w:r>
+    </w:p>
+    <w:p>
+      <w:pPr>
+        <w:pStyle w:val="a3"/>
+      </w:pPr>
       <w:r>
         <w:rPr>
           <w:bCs/>
         </w:rPr>
-        <w:t>)</w:t>
-      </w:r>
-      <w:r>
-        <w:t xml:space="preserve"> – архитектурный шаблон, разделяющий приложение на три компонента:</w:t>
+        <w:t>Представление (View)</w:t>
+      </w:r>
+      <w:r>
+        <w:t xml:space="preserve"> – отображение информации пользователю</w:t>
+      </w:r>
+      <w:r>
+        <w:t>;</w:t>
       </w:r>
     </w:p>
     <w:p>
@@ -4860,7 +4830,38 @@
         <w:rPr>
           <w:bCs/>
         </w:rPr>
-        <w:t>Модель</w:t>
+        <w:t>Контроллер (Controller)</w:t>
+      </w:r>
+      <w:r>
+        <w:t xml:space="preserve"> – обработка пользовательских действий и обновление модели</w:t>
+      </w:r>
+      <w:r>
+        <w:t>.</w:t>
+      </w:r>
+    </w:p>
+    <w:p>
+      <w:pPr>
+        <w:pStyle w:val="a8"/>
+      </w:pPr>
+      <w:r>
+        <w:rPr>
+          <w:bCs/>
+        </w:rPr>
+        <w:t>REST API (REST)</w:t>
+      </w:r>
+      <w:r>
+        <w:t xml:space="preserve"> – стандарт взаимодействия между клиентом и сервером через HTTP-запросы, основанный на принципах REST (Representational State Transfer).</w:t>
+      </w:r>
+    </w:p>
+    <w:p>
+      <w:pPr>
+        <w:pStyle w:val="a8"/>
+      </w:pPr>
+      <w:r>
+        <w:rPr>
+          <w:bCs/>
+        </w:rPr>
+        <w:t>GitHub</w:t>
       </w:r>
       <w:r>
         <w:rPr>
@@ -4869,185 +4870,73 @@
         <w:t xml:space="preserve"> </w:t>
       </w:r>
       <w:r>
-        <w:t>– данные и бизнес-логика</w:t>
-      </w:r>
-      <w:r>
-        <w:t>;</w:t>
-      </w:r>
-    </w:p>
-    <w:p>
-      <w:pPr>
-        <w:pStyle w:val="a3"/>
+        <w:t>– платформа для хостинга IT-проектов, их совместной разработки и контроля версий.</w:t>
+      </w:r>
+    </w:p>
+    <w:p>
+      <w:pPr>
+        <w:pStyle w:val="a8"/>
       </w:pPr>
       <w:r>
         <w:rPr>
           <w:bCs/>
         </w:rPr>
-        <w:t>Представление (View)</w:t>
-      </w:r>
-      <w:r>
-        <w:t xml:space="preserve"> – отображение информации пользователю</w:t>
-      </w:r>
-      <w:r>
-        <w:t>;</w:t>
-      </w:r>
-    </w:p>
-    <w:p>
-      <w:pPr>
-        <w:pStyle w:val="a3"/>
+        <w:t>HTML</w:t>
+      </w:r>
+      <w:r>
+        <w:rPr>
+          <w:b/>
+        </w:rPr>
+        <w:t xml:space="preserve"> </w:t>
+      </w:r>
+      <w:r>
+        <w:t>– стандартный язык разметки для создания веб-страниц.</w:t>
+      </w:r>
+    </w:p>
+    <w:p>
+      <w:pPr>
+        <w:pStyle w:val="a8"/>
       </w:pPr>
       <w:r>
         <w:rPr>
           <w:bCs/>
         </w:rPr>
-        <w:t>Контроллер (</w:t>
-      </w:r>
-      <w:proofErr w:type="spellStart"/>
+        <w:t>CSS</w:t>
+      </w:r>
+      <w:r>
+        <w:rPr>
+          <w:b/>
+        </w:rPr>
+        <w:t xml:space="preserve"> </w:t>
+      </w:r>
+      <w:r>
+        <w:t>– язык стилей, определяющий внешний вид HTML-документов.</w:t>
+      </w:r>
+    </w:p>
+    <w:p>
+      <w:pPr>
+        <w:pStyle w:val="a8"/>
+      </w:pPr>
       <w:r>
         <w:rPr>
           <w:bCs/>
         </w:rPr>
-        <w:t>Controller</w:t>
-      </w:r>
-      <w:proofErr w:type="spellEnd"/>
-      <w:r>
-        <w:rPr>
-          <w:bCs/>
-        </w:rPr>
-        <w:t>)</w:t>
-      </w:r>
-      <w:r>
-        <w:t xml:space="preserve"> – обработка пользовательских действий и обновление модели</w:t>
-      </w:r>
-      <w:r>
-        <w:t>.</w:t>
+        <w:t>JavaScript</w:t>
+      </w:r>
+      <w:r>
+        <w:rPr>
+          <w:b/>
+        </w:rPr>
+        <w:t xml:space="preserve"> </w:t>
+      </w:r>
+      <w:r>
+        <w:t>– язык программирования для frontend и backendразработки.</w:t>
       </w:r>
     </w:p>
     <w:p>
       <w:pPr>
         <w:pStyle w:val="a8"/>
       </w:pPr>
-      <w:r>
-        <w:rPr>
-          <w:bCs/>
-        </w:rPr>
-        <w:t>REST API (REST)</w:t>
-      </w:r>
-      <w:r>
-        <w:t xml:space="preserve"> – стандарт взаимодействия между клиентом и сервером через HTTP-запросы, основанный на принципах REST (</w:t>
-      </w:r>
-      <w:proofErr w:type="spellStart"/>
-      <w:r>
-        <w:t>Representational</w:t>
-      </w:r>
-      <w:proofErr w:type="spellEnd"/>
-      <w:r>
-        <w:t xml:space="preserve"> State Transfer).</w:t>
-      </w:r>
-    </w:p>
-    <w:p>
-      <w:pPr>
-        <w:pStyle w:val="a8"/>
-      </w:pPr>
-      <w:proofErr w:type="spellStart"/>
-      <w:r>
-        <w:rPr>
-          <w:bCs/>
-        </w:rPr>
-        <w:t>GitHub</w:t>
-      </w:r>
-      <w:proofErr w:type="spellEnd"/>
-      <w:r>
-        <w:rPr>
-          <w:b/>
-        </w:rPr>
-        <w:t xml:space="preserve"> </w:t>
-      </w:r>
-      <w:r>
-        <w:t>– платформа для хостинга IT-проектов, их совместной разработки и контроля версий.</w:t>
-      </w:r>
-    </w:p>
-    <w:p>
-      <w:pPr>
-        <w:pStyle w:val="a8"/>
-      </w:pPr>
-      <w:r>
-        <w:rPr>
-          <w:bCs/>
-        </w:rPr>
-        <w:t>HTML</w:t>
-      </w:r>
-      <w:r>
-        <w:rPr>
-          <w:b/>
-        </w:rPr>
-        <w:t xml:space="preserve"> </w:t>
-      </w:r>
-      <w:r>
-        <w:t>– стандартный язык разметки для создания веб-страниц.</w:t>
-      </w:r>
-    </w:p>
-    <w:p>
-      <w:pPr>
-        <w:pStyle w:val="a8"/>
-      </w:pPr>
-      <w:r>
-        <w:rPr>
-          <w:bCs/>
-        </w:rPr>
-        <w:t>CSS</w:t>
-      </w:r>
-      <w:r>
-        <w:rPr>
-          <w:b/>
-        </w:rPr>
-        <w:t xml:space="preserve"> </w:t>
-      </w:r>
-      <w:r>
-        <w:t>– язык стилей, определяющий внешний вид HTML-документов.</w:t>
-      </w:r>
-    </w:p>
-    <w:p>
-      <w:pPr>
-        <w:pStyle w:val="a8"/>
-      </w:pPr>
-      <w:r>
-        <w:rPr>
-          <w:bCs/>
-        </w:rPr>
-        <w:t>JavaScript</w:t>
-      </w:r>
-      <w:r>
-        <w:rPr>
-          <w:b/>
-        </w:rPr>
-        <w:t xml:space="preserve"> </w:t>
-      </w:r>
-      <w:r>
-        <w:t xml:space="preserve">– язык программирования для </w:t>
-      </w:r>
-      <w:proofErr w:type="spellStart"/>
-      <w:r>
-        <w:t>frontend</w:t>
-      </w:r>
-      <w:proofErr w:type="spellEnd"/>
-      <w:r>
-        <w:t xml:space="preserve"> и </w:t>
-      </w:r>
-      <w:proofErr w:type="spellStart"/>
-      <w:r>
-        <w:t>backendразработки</w:t>
-      </w:r>
-      <w:proofErr w:type="spellEnd"/>
-      <w:r>
-        <w:t>.</w:t>
-      </w:r>
-    </w:p>
-    <w:p>
-      <w:pPr>
-        <w:pStyle w:val="a8"/>
-      </w:pPr>
-      <w:proofErr w:type="spellStart"/>
       <w:r>
         <w:rPr>
           <w:bCs/>
@@ -5055,7 +4944,6 @@
         <w:lastRenderedPageBreak/>
         <w:t>React</w:t>
       </w:r>
-      <w:proofErr w:type="spellEnd"/>
       <w:r>
         <w:rPr>
           <w:b/>
@@ -5071,15 +4959,7 @@
         <w:pStyle w:val="a8"/>
       </w:pPr>
       <w:r>
-        <w:t xml:space="preserve">API (Application </w:t>
-      </w:r>
-      <w:proofErr w:type="spellStart"/>
-      <w:r>
-        <w:t>Programming</w:t>
-      </w:r>
-      <w:proofErr w:type="spellEnd"/>
-      <w:r>
-        <w:t xml:space="preserve"> Interface) – интерфейс программирования приложений, позволяющий взаимодействовать между клиентской и серверной частями системы.</w:t>
+        <w:t>API (Application Programming Interface) – интерфейс программирования приложений, позволяющий взаимодействовать между клиентской и серверной частями системы.</w:t>
       </w:r>
     </w:p>
     <w:p>
@@ -5087,23 +4967,49 @@
         <w:pStyle w:val="a8"/>
       </w:pPr>
       <w:r>
-        <w:t>ORM (Object-</w:t>
-      </w:r>
-      <w:proofErr w:type="spellStart"/>
-      <w:r>
-        <w:t>Relational</w:t>
-      </w:r>
-      <w:proofErr w:type="spellEnd"/>
-      <w:r>
+        <w:t>ORM (Object-Relational Mapping) – технология, позволяющая взаимодействовать с базой данных через объекты программирования, минуя SQL-запросы.</w:t>
+      </w:r>
+    </w:p>
+    <w:p>
+      <w:pPr>
+        <w:pStyle w:val="a8"/>
+      </w:pPr>
+      <w:r>
+        <w:rPr>
+          <w:bCs/>
+        </w:rPr>
+        <w:t>UI Kit Material UI</w:t>
+      </w:r>
+      <w:r>
+        <w:t xml:space="preserve"> – набор готовых компонентов и стилей для React, основанный на дизайн-системе Google Material Design.</w:t>
+      </w:r>
+    </w:p>
+    <w:p>
+      <w:pPr>
+        <w:pStyle w:val="a8"/>
+      </w:pPr>
+      <w:r>
+        <w:t>UML (Unified Modeling Language) – унифицированный язык моделирования, используемый для визуализации архитектуры системы.</w:t>
+      </w:r>
+    </w:p>
+    <w:p>
+      <w:pPr>
+        <w:pStyle w:val="a8"/>
+      </w:pPr>
+      <w:r>
+        <w:rPr>
+          <w:bCs/>
+        </w:rPr>
+        <w:t>Java</w:t>
+      </w:r>
+      <w:r>
+        <w:rPr>
+          <w:b/>
+        </w:rPr>
         <w:t xml:space="preserve"> </w:t>
       </w:r>
-      <w:proofErr w:type="spellStart"/>
-      <w:r>
-        <w:t>Mapping</w:t>
-      </w:r>
-      <w:proofErr w:type="spellEnd"/>
-      <w:r>
-        <w:t>) – технология, позволяющая взаимодействовать с базой данных через объекты программирования, минуя SQL-запросы.</w:t>
+      <w:r>
+        <w:t>– высокоуровневый язык программирования, используемый для backend-разработки, мобильных и корпоративных приложений.</w:t>
       </w:r>
     </w:p>
     <w:p>
@@ -5114,40 +5020,116 @@
         <w:rPr>
           <w:bCs/>
         </w:rPr>
-        <w:t xml:space="preserve">UI Kit </w:t>
-      </w:r>
-      <w:proofErr w:type="spellStart"/>
+        <w:t>Фреймворк Spring</w:t>
+      </w:r>
+      <w:r>
+        <w:t xml:space="preserve"> – популярный Java-фреймворк для создания enterprise-приложений с поддержкой Dependency Injection, Spring Boot и Spring MVC.</w:t>
+      </w:r>
+    </w:p>
+    <w:p>
+      <w:pPr>
+        <w:pStyle w:val="a8"/>
+      </w:pPr>
+      <w:r>
+        <w:t>Figma – инструмент для проектирования пользовательских интерфейсов.</w:t>
+      </w:r>
+    </w:p>
+    <w:p>
+      <w:pPr>
+        <w:pStyle w:val="a8"/>
+      </w:pPr>
+      <w:r>
+        <w:rPr>
+          <w:lang w:val="en-US"/>
+        </w:rPr>
+        <w:t>Miro</w:t>
+      </w:r>
+      <w:r>
+        <w:t xml:space="preserve"> </w:t>
+      </w:r>
+      <w:r>
+        <w:t>–</w:t>
+      </w:r>
+      <w:r>
+        <w:t xml:space="preserve"> онлайн-платформа для совместной работы распределённых команд, интерактивная онлайн-доска.</w:t>
+      </w:r>
+    </w:p>
+    <w:p>
+      <w:pPr>
+        <w:pStyle w:val="a8"/>
+      </w:pPr>
+      <w:r>
+        <w:rPr>
+          <w:lang w:val="en-US"/>
+        </w:rPr>
+        <w:t>YouGile</w:t>
+      </w:r>
+      <w:r>
+        <w:t xml:space="preserve"> – система управления проектами и задачами.</w:t>
+      </w:r>
+    </w:p>
+    <w:p>
+      <w:pPr>
+        <w:pStyle w:val="a8"/>
+      </w:pPr>
+      <w:r>
+        <w:t>Swagger – инструмент для документирования и тестирования API.</w:t>
+      </w:r>
+    </w:p>
+    <w:p>
+      <w:pPr>
+        <w:pStyle w:val="a8"/>
+      </w:pPr>
+      <w:r>
+        <w:t>CI/CD (Continuous Integration/Continuous Deployment) – практика автоматизации процессов интеграции кода и его развертывания.</w:t>
+      </w:r>
+    </w:p>
+    <w:p>
+      <w:pPr>
+        <w:pStyle w:val="a8"/>
+      </w:pPr>
+      <w:r>
+        <w:t>SHA-256 – криптографическая хэш-функция, используемая для шифрования данных.</w:t>
+      </w:r>
+    </w:p>
+    <w:p>
+      <w:pPr>
+        <w:pStyle w:val="a8"/>
+      </w:pPr>
       <w:r>
         <w:rPr>
           <w:bCs/>
         </w:rPr>
-        <w:t>Material</w:t>
-      </w:r>
-      <w:proofErr w:type="spellEnd"/>
+        <w:t>Python</w:t>
+      </w:r>
+      <w:r>
+        <w:rPr>
+          <w:b/>
+        </w:rPr>
+        <w:t xml:space="preserve"> </w:t>
+      </w:r>
+      <w:r>
+        <w:t>– язык программирования, широко применяемый в веб-разработке, анализе данных и машинном обучении.</w:t>
+      </w:r>
+    </w:p>
+    <w:p>
+      <w:pPr>
+        <w:pStyle w:val="a8"/>
+      </w:pPr>
       <w:r>
         <w:rPr>
           <w:bCs/>
         </w:rPr>
-        <w:t xml:space="preserve"> UI</w:t>
-      </w:r>
-      <w:r>
-        <w:t xml:space="preserve"> – набор готовых компонентов и стилей для </w:t>
-      </w:r>
-      <w:proofErr w:type="spellStart"/>
-      <w:r>
-        <w:t>React</w:t>
-      </w:r>
-      <w:proofErr w:type="spellEnd"/>
-      <w:r>
-        <w:t xml:space="preserve">, основанный на дизайн-системе Google </w:t>
-      </w:r>
-      <w:proofErr w:type="spellStart"/>
-      <w:r>
-        <w:t>Material</w:t>
-      </w:r>
-      <w:proofErr w:type="spellEnd"/>
-      <w:r>
-        <w:t xml:space="preserve"> Design.</w:t>
+        <w:t>TensorFlow</w:t>
+      </w:r>
+      <w:r>
+        <w:rPr>
+          <w:b/>
+        </w:rPr>
+        <w:t xml:space="preserve"> </w:t>
+      </w:r>
+      <w:r>
+        <w:t>– фреймворк для машинного обучения и нейронных сетей на Python.</w:t>
       </w:r>
     </w:p>
     <w:p>
@@ -5155,15 +5137,14 @@
         <w:pStyle w:val="a8"/>
       </w:pPr>
       <w:r>
-        <w:t xml:space="preserve">UML (Unified </w:t>
-      </w:r>
-      <w:proofErr w:type="spellStart"/>
-      <w:r>
-        <w:t>Modeling</w:t>
-      </w:r>
-      <w:proofErr w:type="spellEnd"/>
-      <w:r>
-        <w:t xml:space="preserve"> Language) – унифицированный язык моделирования, используемый для визуализации архитектуры системы.</w:t>
+        <w:rPr>
+          <w:bCs/>
+        </w:rPr>
+        <w:lastRenderedPageBreak/>
+        <w:t>PostgreSQL</w:t>
+      </w:r>
+      <w:r>
+        <w:t xml:space="preserve"> – реляционная СУБД с открытым исходным кодом, поддерживающая сложные запросы и транзакции.</w:t>
       </w:r>
     </w:p>
     <w:p>
@@ -5174,266 +5155,10 @@
         <w:rPr>
           <w:bCs/>
         </w:rPr>
-        <w:t>Java</w:t>
-      </w:r>
-      <w:r>
-        <w:rPr>
-          <w:b/>
-        </w:rPr>
-        <w:t xml:space="preserve"> </w:t>
-      </w:r>
-      <w:r>
-        <w:t xml:space="preserve">– высокоуровневый язык программирования, используемый для </w:t>
-      </w:r>
-      <w:proofErr w:type="spellStart"/>
-      <w:r>
-        <w:t>backend</w:t>
-      </w:r>
-      <w:proofErr w:type="spellEnd"/>
-      <w:r>
-        <w:t>-разработки, мобильных и корпоративных приложений.</w:t>
-      </w:r>
-    </w:p>
-    <w:p>
-      <w:pPr>
-        <w:pStyle w:val="a8"/>
-      </w:pPr>
-      <w:r>
-        <w:rPr>
-          <w:bCs/>
-        </w:rPr>
-        <w:t>Фреймворк Spring</w:t>
-      </w:r>
-      <w:r>
-        <w:t xml:space="preserve"> – популярный Java-фреймворк для создания </w:t>
-      </w:r>
-      <w:proofErr w:type="spellStart"/>
-      <w:r>
-        <w:t>enterprise</w:t>
-      </w:r>
-      <w:proofErr w:type="spellEnd"/>
-      <w:r>
-        <w:t xml:space="preserve">-приложений с поддержкой </w:t>
-      </w:r>
-      <w:proofErr w:type="spellStart"/>
-      <w:r>
-        <w:t>Dependency</w:t>
-      </w:r>
-      <w:proofErr w:type="spellEnd"/>
-      <w:r>
-        <w:t xml:space="preserve"> </w:t>
-      </w:r>
-      <w:proofErr w:type="spellStart"/>
-      <w:r>
-        <w:t>Injection</w:t>
-      </w:r>
-      <w:proofErr w:type="spellEnd"/>
-      <w:r>
-        <w:t>, Spring Boot и Spring MVC.</w:t>
-      </w:r>
-    </w:p>
-    <w:p>
-      <w:pPr>
-        <w:pStyle w:val="a8"/>
-      </w:pPr>
-      <w:proofErr w:type="spellStart"/>
-      <w:r>
-        <w:t>Figma</w:t>
-      </w:r>
-      <w:proofErr w:type="spellEnd"/>
-      <w:r>
-        <w:t xml:space="preserve"> – инструмент для проектирования пользовательских интерфейсов.</w:t>
-      </w:r>
-    </w:p>
-    <w:p>
-      <w:pPr>
-        <w:pStyle w:val="a8"/>
-      </w:pPr>
-      <w:r>
-        <w:rPr>
-          <w:lang w:val="en-US"/>
-        </w:rPr>
-        <w:t>Miro</w:t>
-      </w:r>
-      <w:r>
-        <w:t xml:space="preserve"> </w:t>
-      </w:r>
-      <w:r>
-        <w:t>–</w:t>
-      </w:r>
-      <w:r>
-        <w:t xml:space="preserve"> онлайн-платформа для совместной работы распределённых команд, интерактивная онлайн-доска.</w:t>
-      </w:r>
-    </w:p>
-    <w:p>
-      <w:pPr>
-        <w:pStyle w:val="a8"/>
-      </w:pPr>
-      <w:proofErr w:type="spellStart"/>
-      <w:r>
-        <w:rPr>
-          <w:lang w:val="en-US"/>
-        </w:rPr>
-        <w:t>YouGile</w:t>
-      </w:r>
-      <w:proofErr w:type="spellEnd"/>
-      <w:r>
-        <w:t xml:space="preserve"> – система управления проектами и задачами.</w:t>
-      </w:r>
-    </w:p>
-    <w:p>
-      <w:pPr>
-        <w:pStyle w:val="a8"/>
-      </w:pPr>
-      <w:proofErr w:type="spellStart"/>
-      <w:r>
-        <w:t>Swagger</w:t>
-      </w:r>
-      <w:proofErr w:type="spellEnd"/>
-      <w:r>
-        <w:t xml:space="preserve"> – инструмент для документирования и тестирования API.</w:t>
-      </w:r>
-    </w:p>
-    <w:p>
-      <w:pPr>
-        <w:pStyle w:val="a8"/>
-      </w:pPr>
-      <w:r>
-        <w:t>CI/CD (</w:t>
-      </w:r>
-      <w:proofErr w:type="spellStart"/>
-      <w:r>
-        <w:t>Continuous</w:t>
-      </w:r>
-      <w:proofErr w:type="spellEnd"/>
-      <w:r>
-        <w:t xml:space="preserve"> </w:t>
-      </w:r>
-      <w:proofErr w:type="spellStart"/>
-      <w:r>
-        <w:t>Integration</w:t>
-      </w:r>
-      <w:proofErr w:type="spellEnd"/>
-      <w:r>
-        <w:t>/</w:t>
-      </w:r>
-      <w:proofErr w:type="spellStart"/>
-      <w:r>
-        <w:t>Continuous</w:t>
-      </w:r>
-      <w:proofErr w:type="spellEnd"/>
-      <w:r>
-        <w:t xml:space="preserve"> </w:t>
-      </w:r>
-      <w:proofErr w:type="spellStart"/>
-      <w:r>
-        <w:t>Deployment</w:t>
-      </w:r>
-      <w:proofErr w:type="spellEnd"/>
-      <w:r>
-        <w:t>) – практика автоматизации процессов интеграции кода и его развертывания.</w:t>
-      </w:r>
-    </w:p>
-    <w:p>
-      <w:pPr>
-        <w:pStyle w:val="a8"/>
-      </w:pPr>
-      <w:r>
-        <w:t>SHA-256 – криптографическая хэш-функция, используемая для шифрования данных.</w:t>
-      </w:r>
-    </w:p>
-    <w:p>
-      <w:pPr>
-        <w:pStyle w:val="a8"/>
-      </w:pPr>
-      <w:r>
-        <w:rPr>
-          <w:bCs/>
-        </w:rPr>
-        <w:t>Python</w:t>
-      </w:r>
-      <w:r>
-        <w:rPr>
-          <w:b/>
-        </w:rPr>
-        <w:t xml:space="preserve"> </w:t>
-      </w:r>
-      <w:r>
-        <w:t>– язык программирования, широко применяемый в веб-разработке, анализе данных и машинном обучении.</w:t>
-      </w:r>
-    </w:p>
-    <w:p>
-      <w:pPr>
-        <w:pStyle w:val="a8"/>
-      </w:pPr>
-      <w:proofErr w:type="spellStart"/>
-      <w:r>
-        <w:rPr>
-          <w:bCs/>
-        </w:rPr>
-        <w:t>TensorFlow</w:t>
-      </w:r>
-      <w:proofErr w:type="spellEnd"/>
-      <w:r>
-        <w:rPr>
-          <w:b/>
-        </w:rPr>
-        <w:t xml:space="preserve"> </w:t>
-      </w:r>
-      <w:r>
-        <w:t xml:space="preserve">– фреймворк для машинного обучения и нейронных сетей </w:t>
-      </w:r>
-      <w:r>
-        <w:lastRenderedPageBreak/>
-        <w:t>на Python.</w:t>
-      </w:r>
-    </w:p>
-    <w:p>
-      <w:pPr>
-        <w:pStyle w:val="a8"/>
-      </w:pPr>
-      <w:proofErr w:type="spellStart"/>
-      <w:r>
-        <w:rPr>
-          <w:bCs/>
-        </w:rPr>
-        <w:t>PostgreSQL</w:t>
-      </w:r>
-      <w:proofErr w:type="spellEnd"/>
-      <w:r>
-        <w:t xml:space="preserve"> – реляционная СУБД с открытым исходным кодом, поддерживающая сложные запросы и транзакции.</w:t>
-      </w:r>
-    </w:p>
-    <w:p>
-      <w:pPr>
-        <w:pStyle w:val="a8"/>
-      </w:pPr>
-      <w:proofErr w:type="spellStart"/>
-      <w:r>
-        <w:rPr>
-          <w:bCs/>
-        </w:rPr>
         <w:t>MongoDB</w:t>
       </w:r>
-      <w:proofErr w:type="spellEnd"/>
-      <w:r>
-        <w:t xml:space="preserve"> – </w:t>
-      </w:r>
-      <w:proofErr w:type="spellStart"/>
-      <w:r>
-        <w:t>документоориентированная</w:t>
-      </w:r>
-      <w:proofErr w:type="spellEnd"/>
-      <w:r>
-        <w:t xml:space="preserve"> </w:t>
-      </w:r>
-      <w:proofErr w:type="spellStart"/>
-      <w:r>
-        <w:t>NoSQL</w:t>
-      </w:r>
-      <w:proofErr w:type="spellEnd"/>
-      <w:r>
-        <w:t>-база данных, работающая с JSON-подобными структурами.</w:t>
+      <w:r>
+        <w:t xml:space="preserve"> – документоориентированная NoSQL-база данных, работающая с JSON-подобными структурами.</w:t>
       </w:r>
     </w:p>
     <w:p>
@@ -5447,6 +5172,7 @@
     <w:p>
       <w:pPr>
         <w:pStyle w:val="a2"/>
+        <w:ind w:left="709" w:firstLine="0"/>
       </w:pPr>
       <w:bookmarkStart w:id="6" w:name="_Toc130312559"/>
       <w:bookmarkStart w:id="7" w:name="_Toc194156046"/>
@@ -5473,6 +5199,7 @@
           <w:ilvl w:val="1"/>
           <w:numId w:val="15"/>
         </w:numPr>
+        <w:ind w:hanging="11"/>
       </w:pPr>
       <w:bookmarkStart w:id="8" w:name="_Toc194156047"/>
       <w:r>
@@ -5490,15 +5217,7 @@
       </w:r>
       <w:bookmarkStart w:id="10" w:name="_Hlk194115103"/>
       <w:r>
-        <w:t xml:space="preserve">Разработка игры для инвестирования в стартапы с использованием D&amp;D механик - </w:t>
-      </w:r>
-      <w:proofErr w:type="spellStart"/>
-      <w:r>
-        <w:t>TechTrackInvest</w:t>
-      </w:r>
-      <w:proofErr w:type="spellEnd"/>
-      <w:r>
-        <w:t>»</w:t>
+        <w:t>Разработка игры для инвестирования в стартапы с использованием D&amp;D механик - TechTrackInvest»</w:t>
       </w:r>
       <w:bookmarkEnd w:id="10"/>
     </w:p>
@@ -5507,15 +5226,7 @@
         <w:pStyle w:val="a8"/>
       </w:pPr>
       <w:r>
-        <w:t>Название приложения: «</w:t>
-      </w:r>
-      <w:proofErr w:type="spellStart"/>
-      <w:r>
-        <w:t>TechTrackInvest</w:t>
-      </w:r>
-      <w:proofErr w:type="spellEnd"/>
-      <w:r>
-        <w:t>»</w:t>
+        <w:t>Название приложения: «TechTrackInvest»</w:t>
       </w:r>
     </w:p>
     <w:p>
@@ -5525,6 +5236,7 @@
           <w:ilvl w:val="1"/>
           <w:numId w:val="15"/>
         </w:numPr>
+        <w:ind w:hanging="11"/>
       </w:pPr>
       <w:bookmarkStart w:id="11" w:name="_Toc194156048"/>
       <w:r>
@@ -5573,6 +5285,7 @@
           <w:ilvl w:val="1"/>
           <w:numId w:val="15"/>
         </w:numPr>
+        <w:ind w:hanging="11"/>
       </w:pPr>
       <w:bookmarkStart w:id="12" w:name="_Toc130312562"/>
       <w:bookmarkStart w:id="13" w:name="_Toc194156049"/>
@@ -5589,16 +5302,26 @@
       <w:r>
         <w:t>Факультет компьютерных наук</w:t>
       </w:r>
-    </w:p>
-    <w:p>
-      <w:pPr>
-        <w:pStyle w:val="a8"/>
-      </w:pPr>
+      <w:r>
+        <w:t xml:space="preserve"> </w:t>
+      </w:r>
       <w:r>
         <w:t xml:space="preserve">3 курс, </w:t>
       </w:r>
       <w:r>
-        <w:t>3 специальная команда</w:t>
+        <w:t>«</w:t>
+      </w:r>
+      <w:r>
+        <w:t>3</w:t>
+      </w:r>
+      <w:r>
+        <w:t>»</w:t>
+      </w:r>
+      <w:r>
+        <w:t xml:space="preserve"> специальная команда</w:t>
+      </w:r>
+      <w:r>
+        <w:t>.</w:t>
       </w:r>
     </w:p>
     <w:p>
@@ -5667,6 +5390,7 @@
           <w:ilvl w:val="1"/>
           <w:numId w:val="15"/>
         </w:numPr>
+        <w:ind w:hanging="11"/>
       </w:pPr>
       <w:bookmarkStart w:id="14" w:name="_Toc130312563"/>
       <w:bookmarkStart w:id="15" w:name="_Toc194156050"/>
@@ -5704,21 +5428,18 @@
         <w:pStyle w:val="a3"/>
       </w:pPr>
       <w:r>
-        <w:t xml:space="preserve">Федеральный закон "О персональных данных" от 27.07.2006 N </w:t>
-      </w:r>
+        <w:t>Федеральный закон "О персональных данных" от 27.07.2006 N 152–ФЗ</w:t>
+      </w:r>
+      <w:r>
+        <w:t>;</w:t>
+      </w:r>
+    </w:p>
+    <w:p>
+      <w:pPr>
+        <w:pStyle w:val="a3"/>
+      </w:pPr>
       <w:r>
         <w:lastRenderedPageBreak/>
-        <w:t>152–ФЗ</w:t>
-      </w:r>
-      <w:r>
-        <w:t>;</w:t>
-      </w:r>
-    </w:p>
-    <w:p>
-      <w:pPr>
-        <w:pStyle w:val="a3"/>
-      </w:pPr>
-      <w:r>
         <w:t>Федеральный закон "О коммерческой тайне" от 29.07.2004 N 98–ФЗ</w:t>
       </w:r>
       <w:r>
@@ -5746,6 +5467,7 @@
           <w:ilvl w:val="1"/>
           <w:numId w:val="15"/>
         </w:numPr>
+        <w:ind w:hanging="11"/>
       </w:pPr>
       <w:bookmarkStart w:id="16" w:name="_Toc130312564"/>
       <w:bookmarkStart w:id="17" w:name="_Toc194156051"/>
@@ -5763,33 +5485,6 @@
       </w:r>
       <w:r>
         <w:rPr>
-          <w:spacing w:val="-4"/>
-        </w:rPr>
-        <w:t xml:space="preserve"> </w:t>
-      </w:r>
-      <w:r>
-        <w:t>начала</w:t>
-      </w:r>
-      <w:r>
-        <w:rPr>
-          <w:spacing w:val="-1"/>
-        </w:rPr>
-        <w:t xml:space="preserve"> </w:t>
-      </w:r>
-      <w:r>
-        <w:t>и</w:t>
-      </w:r>
-      <w:r>
-        <w:rPr>
-          <w:spacing w:val="-5"/>
-        </w:rPr>
-        <w:t xml:space="preserve"> </w:t>
-      </w:r>
-      <w:r>
-        <w:t>окончания</w:t>
-      </w:r>
-      <w:r>
-        <w:rPr>
           <w:spacing w:val="-5"/>
         </w:rPr>
         <w:t xml:space="preserve"> </w:t>
@@ -5830,11 +5525,13 @@
         <w:pStyle w:val="a8"/>
       </w:pPr>
       <w:r>
-        <w:t>Основные этапы работ, их содержание и приблизительные сроки приведены в Таблице 1.</w:t>
-      </w:r>
-      <w:r>
-        <w:t xml:space="preserve"> </w:t>
-      </w:r>
+        <w:t xml:space="preserve">Основные этапы работ, их содержание и приблизительные сроки приведены в Таблице 1. </w:t>
+      </w:r>
+    </w:p>
+    <w:p>
+      <w:pPr>
+        <w:pStyle w:val="a8"/>
+      </w:pPr>
     </w:p>
     <w:p>
       <w:pPr>
@@ -6682,11 +6379,12 @@
           <w:ilvl w:val="1"/>
           <w:numId w:val="15"/>
         </w:numPr>
+        <w:ind w:hanging="11"/>
       </w:pPr>
       <w:bookmarkStart w:id="19" w:name="_Toc194156052"/>
       <w:r>
         <w:lastRenderedPageBreak/>
-        <w:t>Порядок оформления и предъявления заказчику результатов работы</w:t>
+        <w:t>Порядок оформления и предъявления результатов работы</w:t>
       </w:r>
       <w:bookmarkEnd w:id="18"/>
       <w:bookmarkEnd w:id="19"/>
@@ -6771,15 +6469,7 @@
         <w:pStyle w:val="a8"/>
       </w:pPr>
       <w:r>
-        <w:t xml:space="preserve">Вся документация должна быть подготовлена в печатном и электронном виде и размещена на </w:t>
-      </w:r>
-      <w:proofErr w:type="spellStart"/>
-      <w:r>
-        <w:t>GitHub</w:t>
-      </w:r>
-      <w:proofErr w:type="spellEnd"/>
-      <w:r>
-        <w:t>.</w:t>
+        <w:t>Вся документация должна быть подготовлена в печатном и электронном виде и размещена на GitHub.</w:t>
       </w:r>
     </w:p>
     <w:p>
@@ -6802,6 +6492,7 @@
     <w:p>
       <w:pPr>
         <w:pStyle w:val="a2"/>
+        <w:ind w:left="709" w:firstLine="0"/>
       </w:pPr>
       <w:bookmarkStart w:id="20" w:name="_Toc130312566"/>
       <w:bookmarkStart w:id="21" w:name="_Toc194156053"/>
@@ -6819,6 +6510,7 @@
           <w:ilvl w:val="1"/>
           <w:numId w:val="15"/>
         </w:numPr>
+        <w:ind w:hanging="11"/>
       </w:pPr>
       <w:bookmarkStart w:id="22" w:name="_Toc130312567"/>
       <w:bookmarkStart w:id="23" w:name="_Toc194156054"/>
@@ -6874,6 +6566,7 @@
           <w:ilvl w:val="1"/>
           <w:numId w:val="15"/>
         </w:numPr>
+        <w:ind w:hanging="11"/>
       </w:pPr>
       <w:bookmarkStart w:id="25" w:name="_Toc194156055"/>
       <w:r>
@@ -6920,16 +6613,7 @@
         <w:ind w:left="1208"/>
       </w:pPr>
       <w:r>
-        <w:t>Приобретени</w:t>
-      </w:r>
-      <w:r>
-        <w:t>я</w:t>
-      </w:r>
-      <w:r>
-        <w:t xml:space="preserve"> навыков в распределении бюджета</w:t>
-      </w:r>
-      <w:r>
-        <w:t>;</w:t>
+        <w:t>Приобретения навыков в распределении бюджета;</w:t>
       </w:r>
     </w:p>
     <w:p>
@@ -6939,13 +6623,7 @@
         <w:ind w:left="1208"/>
       </w:pPr>
       <w:r>
-        <w:t>Приобретени</w:t>
-      </w:r>
-      <w:r>
-        <w:t>я</w:t>
-      </w:r>
-      <w:r>
-        <w:t xml:space="preserve"> экспертизы в оценке</w:t>
+        <w:t>Приобретения экспертизы в оценке</w:t>
       </w:r>
       <w:r>
         <w:t xml:space="preserve"> доходности и рисков проектов</w:t>
@@ -6961,13 +6639,7 @@
         <w:ind w:left="1208"/>
       </w:pPr>
       <w:r>
-        <w:t>Формировани</w:t>
-      </w:r>
-      <w:r>
-        <w:t>я</w:t>
-      </w:r>
-      <w:r>
-        <w:t xml:space="preserve"> способности принятия</w:t>
+        <w:t>Формирования способности принятия</w:t>
       </w:r>
       <w:r>
         <w:t xml:space="preserve"> решений в условиях неопределенности</w:t>
@@ -6993,6 +6665,16 @@
       </w:r>
       <w:r>
         <w:t>.</w:t>
+      </w:r>
+    </w:p>
+    <w:p>
+      <w:pPr>
+        <w:pStyle w:val="a3"/>
+        <w:spacing w:after="0"/>
+        <w:ind w:left="1208"/>
+      </w:pPr>
+      <w:r>
+        <w:t>Предоставление досугового времяпрепровождения.</w:t>
       </w:r>
     </w:p>
     <w:p>
@@ -7002,6 +6684,7 @@
           <w:ilvl w:val="1"/>
           <w:numId w:val="15"/>
         </w:numPr>
+        <w:ind w:hanging="11"/>
       </w:pPr>
       <w:bookmarkStart w:id="27" w:name="_Toc194156056"/>
       <w:r>
@@ -7070,11 +6753,8 @@
         <w:ind w:left="1208"/>
       </w:pPr>
       <w:r>
-        <w:t xml:space="preserve">Обеспечение возможности победы и поражения для мотивации </w:t>
-      </w:r>
-      <w:r>
         <w:lastRenderedPageBreak/>
-        <w:t>пользователя;</w:t>
+        <w:t>Обеспечение возможности победы и поражения для мотивации пользователя;</w:t>
       </w:r>
     </w:p>
     <w:p>
@@ -7154,7 +6834,19 @@
         <w:ind w:left="1208"/>
       </w:pPr>
       <w:r>
-        <w:t>Предоставить игрокам возможность строить долгосрочные стратегии, реагировать на рыночные изменения и оценивать последствия своих решений</w:t>
+        <w:t>Предостав</w:t>
+      </w:r>
+      <w:r>
+        <w:t>ление</w:t>
+      </w:r>
+      <w:r>
+        <w:t xml:space="preserve"> игрокам возможнос</w:t>
+      </w:r>
+      <w:r>
+        <w:t>ти</w:t>
+      </w:r>
+      <w:r>
+        <w:t xml:space="preserve"> строить долгосрочные стратегии, реагировать на рыночные изменения и оценивать последствия своих решений</w:t>
       </w:r>
     </w:p>
     <w:p>
@@ -7164,7 +6856,19 @@
         <w:ind w:left="1208"/>
       </w:pPr>
       <w:r>
-        <w:t xml:space="preserve">Внедрить систему динамических событий </w:t>
+        <w:t>Внедр</w:t>
+      </w:r>
+      <w:r>
+        <w:t>ение</w:t>
+      </w:r>
+      <w:r>
+        <w:t xml:space="preserve"> систем</w:t>
+      </w:r>
+      <w:r>
+        <w:t>ы</w:t>
+      </w:r>
+      <w:r>
+        <w:t xml:space="preserve"> динамических событий </w:t>
       </w:r>
       <w:r>
         <w:t>«кризисы»,</w:t>
@@ -7180,6 +6884,7 @@
           <w:ilvl w:val="1"/>
           <w:numId w:val="15"/>
         </w:numPr>
+        <w:ind w:hanging="11"/>
       </w:pPr>
       <w:bookmarkStart w:id="28" w:name="_Toc194156057"/>
       <w:r>
@@ -7215,6 +6920,7 @@
     <w:p>
       <w:pPr>
         <w:pStyle w:val="a2"/>
+        <w:ind w:left="709" w:firstLine="0"/>
       </w:pPr>
       <w:bookmarkStart w:id="29" w:name="_Toc130312573"/>
       <w:bookmarkStart w:id="30" w:name="_Toc194156058"/>
@@ -7259,23 +6965,7 @@
         <w:pStyle w:val="a3"/>
       </w:pPr>
       <w:r>
-        <w:t xml:space="preserve">Приложение должно иметь архитектуру, соответствующую шаблону Клиент-Серверного приложения и иметь разделение на </w:t>
-      </w:r>
-      <w:proofErr w:type="spellStart"/>
-      <w:r>
-        <w:t>back-end</w:t>
-      </w:r>
-      <w:proofErr w:type="spellEnd"/>
-      <w:r>
-        <w:t xml:space="preserve"> и </w:t>
-      </w:r>
-      <w:proofErr w:type="spellStart"/>
-      <w:r>
-        <w:t>front-end</w:t>
-      </w:r>
-      <w:proofErr w:type="spellEnd"/>
-      <w:r>
-        <w:t>, связанных между собой REST API.</w:t>
+        <w:t>Приложение должно иметь архитектуру, соответствующую шаблону Клиент-Серверного приложения и иметь разделение на back-end и front-end, связанных между собой REST API.</w:t>
       </w:r>
     </w:p>
     <w:p>
@@ -7285,6 +6975,7 @@
           <w:ilvl w:val="1"/>
           <w:numId w:val="25"/>
         </w:numPr>
+        <w:ind w:left="709" w:hanging="11"/>
       </w:pPr>
       <w:bookmarkStart w:id="31" w:name="_Toc130312574"/>
       <w:bookmarkStart w:id="32" w:name="_Toc194156059"/>
@@ -7313,13 +7004,8 @@
         <w:pStyle w:val="a3"/>
       </w:pPr>
       <w:r>
-        <w:t xml:space="preserve"> Google </w:t>
-      </w:r>
-      <w:proofErr w:type="spellStart"/>
-      <w:r>
-        <w:t>Chrome</w:t>
-      </w:r>
-      <w:proofErr w:type="spellEnd"/>
+        <w:t xml:space="preserve"> Google Chrome</w:t>
+      </w:r>
       <w:r>
         <w:t>;</w:t>
       </w:r>
@@ -7388,13 +7074,8 @@
         <w:pStyle w:val="a3"/>
       </w:pPr>
       <w:r>
-        <w:t xml:space="preserve">СУБД </w:t>
-      </w:r>
-      <w:proofErr w:type="spellStart"/>
-      <w:r>
-        <w:t>PostgreSQL</w:t>
-      </w:r>
-      <w:proofErr w:type="spellEnd"/>
+        <w:t>СУБД PostgreSQL</w:t>
+      </w:r>
       <w:r>
         <w:rPr>
           <w:lang w:val="en-US"/>
@@ -7421,21 +7102,38 @@
         <w:rPr>
           <w:lang w:val="en-US"/>
         </w:rPr>
-        <w:t>Python(</w:t>
-      </w:r>
-      <w:proofErr w:type="spellStart"/>
+        <w:t>Python(tensorflow);</w:t>
+      </w:r>
+    </w:p>
+    <w:p>
+      <w:pPr>
+        <w:pStyle w:val="a8"/>
+      </w:pPr>
+      <w:r>
+        <w:t>Для реализации клиентской части были выбраны следующие технологии:</w:t>
+      </w:r>
+    </w:p>
+    <w:p>
+      <w:pPr>
+        <w:pStyle w:val="a3"/>
+      </w:pPr>
+      <w:r>
+        <w:t xml:space="preserve">Язык программирования </w:t>
+      </w:r>
       <w:r>
         <w:rPr>
           <w:lang w:val="en-US"/>
         </w:rPr>
-        <w:t>tensorflow</w:t>
-      </w:r>
-      <w:proofErr w:type="spellEnd"/>
+        <w:t>Type</w:t>
+      </w:r>
+      <w:r>
+        <w:t>Script</w:t>
+      </w:r>
       <w:r>
         <w:rPr>
           <w:lang w:val="en-US"/>
         </w:rPr>
-        <w:t>);</w:t>
+        <w:t>;</w:t>
       </w:r>
     </w:p>
     <w:p>
@@ -7443,29 +7141,41 @@
         <w:pStyle w:val="a3"/>
       </w:pPr>
       <w:r>
-        <w:t>Брокер сообщений R</w:t>
-      </w:r>
-      <w:proofErr w:type="spellStart"/>
+        <w:t>Язык стилей CSS</w:t>
+      </w:r>
       <w:r>
         <w:rPr>
           <w:lang w:val="en-US"/>
         </w:rPr>
-        <w:t>abbitMQ</w:t>
-      </w:r>
-      <w:proofErr w:type="spellEnd"/>
+        <w:t>;</w:t>
+      </w:r>
+    </w:p>
+    <w:p>
+      <w:pPr>
+        <w:pStyle w:val="a3"/>
+      </w:pPr>
+      <w:r>
+        <w:t>Фреймворк</w:t>
+      </w:r>
+      <w:r>
+        <w:t xml:space="preserve"> React</w:t>
+      </w:r>
+      <w:r>
+        <w:t>;</w:t>
+      </w:r>
+    </w:p>
+    <w:p>
+      <w:pPr>
+        <w:pStyle w:val="a3"/>
+      </w:pPr>
+      <w:r>
+        <w:t>Язык разметки HTML</w:t>
+      </w:r>
       <w:r>
         <w:rPr>
           <w:lang w:val="en-US"/>
         </w:rPr>
-        <w:t>.</w:t>
-      </w:r>
-    </w:p>
-    <w:p>
-      <w:pPr>
-        <w:pStyle w:val="a8"/>
-      </w:pPr>
-      <w:r>
-        <w:t>Для реализации клиентской части были выбраны следующие технологии:</w:t>
+        <w:t>;</w:t>
       </w:r>
     </w:p>
     <w:p>
@@ -7473,82 +7183,9 @@
         <w:pStyle w:val="a3"/>
       </w:pPr>
       <w:r>
-        <w:t xml:space="preserve">Язык программирования </w:t>
-      </w:r>
-      <w:r>
         <w:rPr>
           <w:lang w:val="en-US"/>
         </w:rPr>
-        <w:t>Type</w:t>
-      </w:r>
-      <w:proofErr w:type="spellStart"/>
-      <w:r>
-        <w:t>Script</w:t>
-      </w:r>
-      <w:proofErr w:type="spellEnd"/>
-      <w:r>
-        <w:rPr>
-          <w:lang w:val="en-US"/>
-        </w:rPr>
-        <w:t>;</w:t>
-      </w:r>
-    </w:p>
-    <w:p>
-      <w:pPr>
-        <w:pStyle w:val="a3"/>
-      </w:pPr>
-      <w:r>
-        <w:t>Язык стилей CSS</w:t>
-      </w:r>
-      <w:r>
-        <w:rPr>
-          <w:lang w:val="en-US"/>
-        </w:rPr>
-        <w:t>;</w:t>
-      </w:r>
-    </w:p>
-    <w:p>
-      <w:pPr>
-        <w:pStyle w:val="a3"/>
-      </w:pPr>
-      <w:r>
-        <w:t>Фреймворк</w:t>
-      </w:r>
-      <w:r>
-        <w:t xml:space="preserve"> </w:t>
-      </w:r>
-      <w:proofErr w:type="spellStart"/>
-      <w:r>
-        <w:t>React</w:t>
-      </w:r>
-      <w:proofErr w:type="spellEnd"/>
-      <w:r>
-        <w:t>;</w:t>
-      </w:r>
-    </w:p>
-    <w:p>
-      <w:pPr>
-        <w:pStyle w:val="a3"/>
-      </w:pPr>
-      <w:r>
-        <w:t>Язык разметки HTML</w:t>
-      </w:r>
-      <w:r>
-        <w:rPr>
-          <w:lang w:val="en-US"/>
-        </w:rPr>
-        <w:t>;</w:t>
-      </w:r>
-    </w:p>
-    <w:p>
-      <w:pPr>
-        <w:pStyle w:val="a3"/>
-      </w:pPr>
-      <w:r>
-        <w:rPr>
-          <w:lang w:val="en-US"/>
-        </w:rPr>
-        <w:lastRenderedPageBreak/>
         <w:t>UI Kit Material UI.</w:t>
       </w:r>
     </w:p>
@@ -7559,10 +7196,12 @@
           <w:ilvl w:val="1"/>
           <w:numId w:val="15"/>
         </w:numPr>
+        <w:ind w:left="709" w:firstLine="0"/>
       </w:pPr>
       <w:bookmarkStart w:id="33" w:name="_Toc130312575"/>
       <w:bookmarkStart w:id="34" w:name="_Toc194156060"/>
       <w:r>
+        <w:lastRenderedPageBreak/>
         <w:t>Общие требования к оформлению и верстке страниц</w:t>
       </w:r>
       <w:bookmarkEnd w:id="33"/>
@@ -7601,6 +7240,9 @@
       <w:r>
         <w:t>.</w:t>
       </w:r>
+      <w:r>
+        <w:t xml:space="preserve"> </w:t>
+      </w:r>
     </w:p>
     <w:p>
       <w:pPr>
@@ -7613,6 +7255,7 @@
     <w:p>
       <w:pPr>
         <w:pStyle w:val="a2"/>
+        <w:ind w:left="709" w:firstLine="0"/>
       </w:pPr>
       <w:bookmarkStart w:id="35" w:name="_Toc130312577"/>
       <w:bookmarkStart w:id="36" w:name="_Toc194156061"/>
@@ -7630,6 +7273,7 @@
           <w:ilvl w:val="1"/>
           <w:numId w:val="15"/>
         </w:numPr>
+        <w:ind w:hanging="11"/>
       </w:pPr>
       <w:bookmarkStart w:id="37" w:name="_Toc130312579"/>
       <w:bookmarkStart w:id="38" w:name="_Toc194156062"/>
@@ -7691,6 +7335,7 @@
     <w:p>
       <w:pPr>
         <w:pStyle w:val="a2"/>
+        <w:ind w:left="709" w:firstLine="0"/>
       </w:pPr>
       <w:bookmarkStart w:id="39" w:name="_Toc130312580"/>
       <w:bookmarkStart w:id="40" w:name="_Toc194156063"/>
@@ -7732,6 +7377,7 @@
     <w:p>
       <w:pPr>
         <w:pStyle w:val="a2"/>
+        <w:ind w:left="709" w:firstLine="0"/>
       </w:pPr>
       <w:bookmarkStart w:id="41" w:name="_Toc130312581"/>
       <w:bookmarkStart w:id="42" w:name="_Toc194156064"/>
@@ -7748,19 +7394,7 @@
       </w:pPr>
       <w:bookmarkStart w:id="43" w:name="_Toc130312582"/>
       <w:r>
-        <w:t>В системе буд</w:t>
-      </w:r>
-      <w:r>
-        <w:t>е</w:t>
-      </w:r>
-      <w:r>
-        <w:t>т предусмотрен</w:t>
-      </w:r>
-      <w:r>
-        <w:t>а</w:t>
-      </w:r>
-      <w:r>
-        <w:t xml:space="preserve"> </w:t>
+        <w:t xml:space="preserve">В системе будет предусмотрена </w:t>
       </w:r>
       <w:r>
         <w:t>данные</w:t>
@@ -7788,10 +7422,7 @@
         <w:pStyle w:val="a3"/>
       </w:pPr>
       <w:r>
-        <w:t>Авторизованный пользователь</w:t>
-      </w:r>
-      <w:r>
-        <w:t>.</w:t>
+        <w:t>Авторизованный пользователь.</w:t>
       </w:r>
     </w:p>
     <w:p>
@@ -7801,6 +7432,7 @@
           <w:ilvl w:val="1"/>
           <w:numId w:val="29"/>
         </w:numPr>
+        <w:ind w:left="709" w:firstLine="0"/>
       </w:pPr>
       <w:bookmarkStart w:id="44" w:name="_Toc194156065"/>
       <w:bookmarkEnd w:id="43"/>
@@ -7820,10 +7452,7 @@
         <w:t xml:space="preserve">В возможности </w:t>
       </w:r>
       <w:r>
-        <w:t>не</w:t>
-      </w:r>
-      <w:r>
-        <w:t xml:space="preserve">авторизованного пользователя </w:t>
+        <w:t xml:space="preserve">неавторизованного пользователя </w:t>
       </w:r>
       <w:r>
         <w:t>входят:</w:t>
@@ -7852,6 +7481,7 @@
           <w:ilvl w:val="1"/>
           <w:numId w:val="29"/>
         </w:numPr>
+        <w:ind w:left="709" w:firstLine="0"/>
       </w:pPr>
       <w:r>
         <w:t>Авторизованный пользователь</w:t>
@@ -7978,6 +7608,7 @@
     <w:p>
       <w:pPr>
         <w:pStyle w:val="a2"/>
+        <w:ind w:left="709" w:firstLine="0"/>
       </w:pPr>
       <w:bookmarkStart w:id="45" w:name="_Toc130312585"/>
       <w:bookmarkStart w:id="46" w:name="_Toc194156066"/>
@@ -8081,6 +7712,7 @@
     <w:p>
       <w:pPr>
         <w:pStyle w:val="a2"/>
+        <w:ind w:left="709" w:firstLine="0"/>
       </w:pPr>
       <w:bookmarkStart w:id="47" w:name="_Toc130312589"/>
       <w:bookmarkStart w:id="48" w:name="_Toc194156067"/>
@@ -8098,6 +7730,7 @@
           <w:ilvl w:val="1"/>
           <w:numId w:val="15"/>
         </w:numPr>
+        <w:ind w:left="709" w:firstLine="0"/>
       </w:pPr>
       <w:bookmarkStart w:id="49" w:name="_Toc130312591"/>
       <w:bookmarkStart w:id="50" w:name="_Toc194156068"/>
@@ -8225,6 +7858,7 @@
     <w:p>
       <w:pPr>
         <w:pStyle w:val="a"/>
+        <w:ind w:left="709" w:firstLine="0"/>
       </w:pPr>
       <w:bookmarkStart w:id="62" w:name="_Toc194115436"/>
       <w:bookmarkStart w:id="63" w:name="_Toc194115531"/>
@@ -8452,13 +8086,8 @@
       <w:pPr>
         <w:pStyle w:val="a3"/>
       </w:pPr>
-      <w:proofErr w:type="spellStart"/>
-      <w:r>
-        <w:t>Email</w:t>
-      </w:r>
-      <w:proofErr w:type="spellEnd"/>
-      <w:r>
-        <w:t xml:space="preserve"> </w:t>
+      <w:r>
+        <w:t xml:space="preserve">Email </w:t>
       </w:r>
       <w:r>
         <w:t>–</w:t>
@@ -8496,9 +8125,6 @@
     <w:p>
       <w:pPr>
         <w:pStyle w:val="af9"/>
-        <w:rPr>
-          <w:lang w:val="en-US"/>
-        </w:rPr>
       </w:pPr>
       <w:r>
         <w:t>Логика работы заключается в том, что п</w:t>
@@ -8615,13 +8241,7 @@
         <w:pStyle w:val="a8"/>
       </w:pPr>
       <w:r>
-        <w:t>Слева</w:t>
-      </w:r>
-      <w:r>
-        <w:t xml:space="preserve"> </w:t>
-      </w:r>
-      <w:r>
-        <w:t>расположена панель, содержащая следующие кнопки:</w:t>
+        <w:t>Слева расположена панель, содержащая следующие кнопки:</w:t>
       </w:r>
     </w:p>
     <w:p>
@@ -8833,8 +8453,11 @@
         <w:pStyle w:val="a8"/>
       </w:pPr>
       <w:r>
+        <w:t xml:space="preserve">Они имеют вид таких же прямоугольных карточек, но вытянуты в </w:t>
+      </w:r>
+      <w:r>
         <w:lastRenderedPageBreak/>
-        <w:t>Они имеют вид таких же прямоугольных карточек, но вытянуты в высоту. На данных карточках содержаться дополнительные кнопки:</w:t>
+        <w:t>высоту. На данных карточках содержаться дополнительные кнопки:</w:t>
       </w:r>
     </w:p>
     <w:p>
@@ -9028,7 +8651,6 @@
         <w:pStyle w:val="a8"/>
       </w:pPr>
       <w:r>
-        <w:lastRenderedPageBreak/>
         <w:t>Модальное всплывающее окно, которое содержит следующие элементы:</w:t>
       </w:r>
     </w:p>
@@ -9039,6 +8661,7 @@
         <w:ind w:left="1208"/>
       </w:pPr>
       <w:r>
+        <w:lastRenderedPageBreak/>
         <w:t>Описание кризисной ситуации</w:t>
       </w:r>
       <w:r>
@@ -9069,6 +8692,7 @@
     <w:p>
       <w:pPr>
         <w:pStyle w:val="a2"/>
+        <w:ind w:left="709" w:firstLine="0"/>
       </w:pPr>
       <w:r>
         <w:br w:type="page"/>
@@ -9087,6 +8711,7 @@
           <w:ilvl w:val="1"/>
           <w:numId w:val="15"/>
         </w:numPr>
+        <w:ind w:left="709" w:firstLine="0"/>
       </w:pPr>
       <w:bookmarkStart w:id="87" w:name="_Toc194156075"/>
       <w:r>
@@ -9251,7 +8876,6 @@
         <w:pStyle w:val="a3"/>
       </w:pPr>
       <w:r>
-        <w:lastRenderedPageBreak/>
         <w:t>Возможность выйти из аккаунта.</w:t>
       </w:r>
     </w:p>
@@ -9262,9 +8886,11 @@
           <w:ilvl w:val="1"/>
           <w:numId w:val="15"/>
         </w:numPr>
+        <w:ind w:left="709" w:firstLine="0"/>
       </w:pPr>
       <w:bookmarkStart w:id="88" w:name="_Toc194156076"/>
       <w:r>
+        <w:lastRenderedPageBreak/>
         <w:t>Нефункциональные требования</w:t>
       </w:r>
       <w:bookmarkEnd w:id="88"/>
@@ -9316,6 +8942,7 @@
     <w:p>
       <w:pPr>
         <w:pStyle w:val="a2"/>
+        <w:ind w:left="709" w:firstLine="0"/>
       </w:pPr>
       <w:bookmarkStart w:id="89" w:name="_Toc130312595"/>
       <w:bookmarkStart w:id="90" w:name="_Toc194156077"/>
@@ -9368,13 +8995,8 @@
       </w:pPr>
       <w:bookmarkStart w:id="91" w:name="_Toc130312596"/>
       <w:r>
-        <w:t xml:space="preserve">Предварительные отчёты по работе будет проводиться </w:t>
-      </w:r>
-      <w:proofErr w:type="gramStart"/>
-      <w:r>
-        <w:t>во время</w:t>
-      </w:r>
-      <w:proofErr w:type="gramEnd"/>
+        <w:t>Предварительные отчёты по работе будет проводиться во время</w:t>
+      </w:r>
     </w:p>
     <w:p>
       <w:pPr>
@@ -9390,55 +9012,7 @@
         <w:pStyle w:val="a3"/>
       </w:pPr>
       <w:r>
-        <w:t xml:space="preserve">1 аттестация (конец марта 2025) - создан репозиторий проекта на </w:t>
-      </w:r>
-      <w:proofErr w:type="spellStart"/>
-      <w:r>
-        <w:t>GitHub</w:t>
-      </w:r>
-      <w:proofErr w:type="spellEnd"/>
-      <w:r>
-        <w:t xml:space="preserve">, распределены задачи проекта в </w:t>
-      </w:r>
-      <w:proofErr w:type="spellStart"/>
-      <w:r>
-        <w:t>Yougile</w:t>
-      </w:r>
-      <w:proofErr w:type="spellEnd"/>
-      <w:r>
-        <w:t xml:space="preserve">, создан проект </w:t>
-      </w:r>
-      <w:proofErr w:type="spellStart"/>
-      <w:r>
-        <w:t>Miro</w:t>
-      </w:r>
-      <w:proofErr w:type="spellEnd"/>
-      <w:r>
-        <w:t xml:space="preserve"> с общей логикой системы, созданы </w:t>
-      </w:r>
-      <w:proofErr w:type="spellStart"/>
-      <w:r>
-        <w:t>вайерфреймы</w:t>
-      </w:r>
-      <w:proofErr w:type="spellEnd"/>
-      <w:r>
-        <w:t xml:space="preserve"> в </w:t>
-      </w:r>
-      <w:proofErr w:type="spellStart"/>
-      <w:r>
-        <w:t>Figma</w:t>
-      </w:r>
-      <w:proofErr w:type="spellEnd"/>
-      <w:r>
-        <w:t xml:space="preserve">, подготовлено техническое задание с прилагающимися диаграммами проектирования, а также предоставлены API документация, </w:t>
-      </w:r>
-      <w:proofErr w:type="spellStart"/>
-      <w:r>
-        <w:t>Roadmap</w:t>
-      </w:r>
-      <w:proofErr w:type="spellEnd"/>
-      <w:r>
-        <w:t xml:space="preserve"> проекта, анализ целевой аудитории и локальных особенностей, планы по масштабированию и монетизации;</w:t>
+        <w:t>1 аттестация (конец марта 2025) - создан репозиторий проекта на GitHub, распределены задачи проекта в Yougile, создан проект Miro с общей логикой системы, созданы вайерфреймы в Figma, подготовлено техническое задание с прилагающимися диаграммами проектирования, а также предоставлены API документация, Roadmap проекта, анализ целевой аудитории и локальных особенностей, планы по масштабированию и монетизации;</w:t>
       </w:r>
     </w:p>
     <w:p>
@@ -9658,14 +9232,12 @@
       <w:r>
         <w:t xml:space="preserve">Все необходимые материалы будут хранится на </w:t>
       </w:r>
-      <w:proofErr w:type="spellStart"/>
       <w:r>
         <w:rPr>
           <w:lang w:val="en-US"/>
         </w:rPr>
         <w:t>Github</w:t>
       </w:r>
-      <w:proofErr w:type="spellEnd"/>
       <w:r>
         <w:t>.</w:t>
       </w:r>
@@ -9684,6 +9256,7 @@
     <w:p>
       <w:pPr>
         <w:pStyle w:val="a2"/>
+        <w:ind w:left="709" w:firstLine="0"/>
       </w:pPr>
       <w:bookmarkStart w:id="92" w:name="_Toc194156078"/>
       <w:r>
@@ -11458,20 +11031,28 @@
     <w:p>
       <w:pPr>
         <w:pStyle w:val="af6"/>
+      </w:pPr>
+      <w:r>
+        <w:br w:type="page"/>
+      </w:r>
+      <w:bookmarkStart w:id="93" w:name="_Toc194156079"/>
+      <w:r>
+        <w:lastRenderedPageBreak/>
+        <w:t>ПРИЛОЖЕНИЕ</w:t>
+      </w:r>
+      <w:bookmarkEnd w:id="93"/>
+      <w:r>
+        <w:t>4</w:t>
+      </w:r>
+    </w:p>
+    <w:p>
+      <w:pPr>
+        <w:pStyle w:val="af6"/>
         <w:rPr>
           <w:sz w:val="22"/>
           <w:szCs w:val="22"/>
         </w:rPr>
       </w:pPr>
-      <w:r>
-        <w:br w:type="page"/>
-      </w:r>
-      <w:bookmarkStart w:id="93" w:name="_Toc194156079"/>
-      <w:r>
-        <w:lastRenderedPageBreak/>
-        <w:t>ПРИЛОЖЕНИЕ</w:t>
-      </w:r>
-      <w:bookmarkEnd w:id="93"/>
     </w:p>
     <w:p>
       <w:pPr>
@@ -11493,7 +11074,7 @@
           <w:noProof/>
         </w:rPr>
         <w:drawing>
-          <wp:inline distT="0" distB="0" distL="0" distR="0">
+          <wp:inline distT="0" distB="0" distL="0" distR="0" wp14:anchorId="649EE8DD" wp14:editId="3F586165">
             <wp:extent cx="5942965" cy="3467735"/>
             <wp:effectExtent l="0" t="0" r="635" b="0"/>
             <wp:docPr id="28" name="Рисунок 28"/>
@@ -11553,21 +11134,7 @@
         <w:rPr>
           <w:rStyle w:val="afe"/>
         </w:rPr>
-        <w:t xml:space="preserve">Диаграмма </w:t>
-      </w:r>
-      <w:proofErr w:type="spellStart"/>
-      <w:r>
-        <w:rPr>
-          <w:rStyle w:val="afe"/>
-        </w:rPr>
-        <w:t>Use</w:t>
-      </w:r>
-      <w:proofErr w:type="spellEnd"/>
-      <w:r>
-        <w:rPr>
-          <w:rStyle w:val="afe"/>
-        </w:rPr>
-        <w:t xml:space="preserve">-Case </w:t>
+        <w:t xml:space="preserve">Диаграмма Use-Case </w:t>
       </w:r>
       <w:r>
         <w:rPr>
@@ -11602,7 +11169,7 @@
           <w:noProof/>
         </w:rPr>
         <w:drawing>
-          <wp:inline distT="0" distB="0" distL="0" distR="0">
+          <wp:inline distT="0" distB="0" distL="0" distR="0" wp14:anchorId="3C9D23E0" wp14:editId="73762D73">
             <wp:extent cx="5729605" cy="3200400"/>
             <wp:effectExtent l="0" t="0" r="0" b="0"/>
             <wp:docPr id="29" name="Рисунок 29"/>
@@ -11659,15 +11226,7 @@
         <w:pStyle w:val="a0"/>
       </w:pPr>
       <w:r>
-        <w:t xml:space="preserve">Диаграмма </w:t>
-      </w:r>
-      <w:proofErr w:type="spellStart"/>
-      <w:r>
-        <w:t>Use</w:t>
-      </w:r>
-      <w:proofErr w:type="spellEnd"/>
-      <w:r>
-        <w:t xml:space="preserve">-Case </w:t>
+        <w:t xml:space="preserve">Диаграмма Use-Case </w:t>
       </w:r>
       <w:r>
         <w:t>для неавторизированного пользователя</w:t>
@@ -11693,7 +11252,7 @@
           <w:noProof/>
         </w:rPr>
         <w:drawing>
-          <wp:inline distT="0" distB="0" distL="0" distR="0">
+          <wp:inline distT="0" distB="0" distL="0" distR="0" wp14:anchorId="17BA9642" wp14:editId="6C2310A8">
             <wp:extent cx="5942965" cy="6658610"/>
             <wp:effectExtent l="0" t="0" r="635" b="0"/>
             <wp:docPr id="30" name="Рисунок 30"/>
@@ -11775,7 +11334,7 @@
           <w:noProof/>
         </w:rPr>
         <w:drawing>
-          <wp:inline distT="0" distB="0" distL="0" distR="0" wp14:anchorId="2E361869" wp14:editId="6C5340CB">
+          <wp:inline distT="0" distB="0" distL="0" distR="0" wp14:anchorId="1842DD18" wp14:editId="58289019">
             <wp:extent cx="5942965" cy="6982460"/>
             <wp:effectExtent l="0" t="0" r="635" b="2540"/>
             <wp:docPr id="31" name="Рисунок 31"/>
@@ -11854,7 +11413,7 @@
           <w:noProof/>
         </w:rPr>
         <w:drawing>
-          <wp:inline distT="0" distB="0" distL="0" distR="0">
+          <wp:inline distT="0" distB="0" distL="0" distR="0" wp14:anchorId="272CF9A2" wp14:editId="03717A92">
             <wp:extent cx="5562258" cy="8871625"/>
             <wp:effectExtent l="0" t="0" r="635" b="5715"/>
             <wp:docPr id="32" name="Рисунок 32"/>
@@ -11914,10 +11473,7 @@
         <w:pStyle w:val="a0"/>
       </w:pPr>
       <w:r>
-        <w:t>Диаграмма последовательностей</w:t>
-      </w:r>
-      <w:r>
-        <w:t>(часть 1)</w:t>
+        <w:t>Диаграмма последовательностей(часть 1)</w:t>
       </w:r>
     </w:p>
     <w:p>
@@ -11950,7 +11506,7 @@
           <w:noProof/>
         </w:rPr>
         <w:drawing>
-          <wp:inline distT="0" distB="0" distL="0" distR="0" wp14:anchorId="44384342" wp14:editId="3D790CB9">
+          <wp:inline distT="0" distB="0" distL="0" distR="0" wp14:anchorId="3377E7CA" wp14:editId="1A04056E">
             <wp:extent cx="5710136" cy="5875177"/>
             <wp:effectExtent l="0" t="0" r="5080" b="5080"/>
             <wp:docPr id="34" name="Рисунок 34"/>
@@ -12016,6 +11572,266 @@
         <w:t>(часть 2)</w:t>
       </w:r>
     </w:p>
+    <w:p>
+      <w:pPr>
+        <w:rPr>
+          <w:lang w:eastAsia="ru-RU"/>
+        </w:rPr>
+      </w:pPr>
+    </w:p>
+    <w:p>
+      <w:pPr>
+        <w:keepNext/>
+      </w:pPr>
+      <w:r>
+        <w:rPr>
+          <w:noProof/>
+          <w:lang w:val="en-US" w:eastAsia="ru-RU"/>
+        </w:rPr>
+        <w:lastRenderedPageBreak/>
+        <w:drawing>
+          <wp:inline distT="0" distB="0" distL="0" distR="0" wp14:anchorId="78217128" wp14:editId="10F968A5">
+            <wp:extent cx="5942965" cy="4768215"/>
+            <wp:effectExtent l="0" t="0" r="635" b="0"/>
+            <wp:docPr id="1" name="Рисунок 1"/>
+            <wp:cNvGraphicFramePr>
+              <a:graphicFrameLocks xmlns:a="http://schemas.openxmlformats.org/drawingml/2006/main" noChangeAspect="1"/>
+            </wp:cNvGraphicFramePr>
+            <a:graphic xmlns:a="http://schemas.openxmlformats.org/drawingml/2006/main">
+              <a:graphicData uri="http://schemas.openxmlformats.org/drawingml/2006/picture">
+                <pic:pic xmlns:pic="http://schemas.openxmlformats.org/drawingml/2006/picture">
+                  <pic:nvPicPr>
+                    <pic:cNvPr id="1" name="Рисунок 1"/>
+                    <pic:cNvPicPr/>
+                  </pic:nvPicPr>
+                  <pic:blipFill>
+                    <a:blip r:embed="rId15">
+                      <a:extLst>
+                        <a:ext uri="{28A0092B-C50C-407E-A947-70E740481C1C}">
+                          <a14:useLocalDpi xmlns:a14="http://schemas.microsoft.com/office/drawing/2010/main" val="0"/>
+                        </a:ext>
+                      </a:extLst>
+                    </a:blip>
+                    <a:stretch>
+                      <a:fillRect/>
+                    </a:stretch>
+                  </pic:blipFill>
+                  <pic:spPr>
+                    <a:xfrm>
+                      <a:off x="0" y="0"/>
+                      <a:ext cx="5942965" cy="4768215"/>
+                    </a:xfrm>
+                    <a:prstGeom prst="rect">
+                      <a:avLst/>
+                    </a:prstGeom>
+                  </pic:spPr>
+                </pic:pic>
+              </a:graphicData>
+            </a:graphic>
+          </wp:inline>
+        </w:drawing>
+      </w:r>
+    </w:p>
+    <w:p>
+      <w:pPr>
+        <w:pStyle w:val="afd"/>
+        <w:jc w:val="center"/>
+        <w:rPr>
+          <w:i w:val="0"/>
+          <w:iCs w:val="0"/>
+          <w:color w:val="auto"/>
+          <w:sz w:val="28"/>
+          <w:szCs w:val="28"/>
+        </w:rPr>
+      </w:pPr>
+      <w:r>
+        <w:rPr>
+          <w:i w:val="0"/>
+          <w:iCs w:val="0"/>
+          <w:color w:val="auto"/>
+          <w:sz w:val="28"/>
+          <w:szCs w:val="28"/>
+        </w:rPr>
+        <w:t xml:space="preserve">Рисунок 7 </w:t>
+      </w:r>
+      <w:r>
+        <w:rPr>
+          <w:i w:val="0"/>
+          <w:iCs w:val="0"/>
+          <w:color w:val="auto"/>
+          <w:sz w:val="28"/>
+          <w:szCs w:val="28"/>
+        </w:rPr>
+        <w:t>-</w:t>
+      </w:r>
+      <w:r>
+        <w:rPr>
+          <w:i w:val="0"/>
+          <w:iCs w:val="0"/>
+          <w:color w:val="auto"/>
+          <w:sz w:val="28"/>
+          <w:szCs w:val="28"/>
+        </w:rPr>
+        <w:t xml:space="preserve"> </w:t>
+      </w:r>
+      <w:r>
+        <w:rPr>
+          <w:i w:val="0"/>
+          <w:iCs w:val="0"/>
+          <w:color w:val="auto"/>
+          <w:sz w:val="28"/>
+          <w:szCs w:val="28"/>
+          <w:lang w:val="en-US"/>
+        </w:rPr>
+        <w:t>ER</w:t>
+      </w:r>
+      <w:r>
+        <w:rPr>
+          <w:i w:val="0"/>
+          <w:iCs w:val="0"/>
+          <w:color w:val="auto"/>
+          <w:sz w:val="28"/>
+          <w:szCs w:val="28"/>
+        </w:rPr>
+        <w:t xml:space="preserve"> </w:t>
+      </w:r>
+      <w:r>
+        <w:rPr>
+          <w:i w:val="0"/>
+          <w:iCs w:val="0"/>
+          <w:color w:val="auto"/>
+          <w:sz w:val="28"/>
+          <w:szCs w:val="28"/>
+        </w:rPr>
+        <w:t xml:space="preserve">диаграмма ресурсной системы игры, расположенной в </w:t>
+      </w:r>
+      <w:r>
+        <w:rPr>
+          <w:i w:val="0"/>
+          <w:iCs w:val="0"/>
+          <w:color w:val="auto"/>
+          <w:sz w:val="28"/>
+          <w:szCs w:val="28"/>
+          <w:lang w:val="en-US"/>
+        </w:rPr>
+        <w:t>mongoDB</w:t>
+      </w:r>
+    </w:p>
+    <w:p>
+      <w:pPr>
+        <w:rPr>
+          <w:lang w:eastAsia="ru-RU"/>
+        </w:rPr>
+      </w:pPr>
+    </w:p>
+    <w:p>
+      <w:pPr>
+        <w:keepNext/>
+      </w:pPr>
+      <w:r>
+        <w:rPr>
+          <w:noProof/>
+          <w:lang w:val="en-US" w:eastAsia="ru-RU"/>
+        </w:rPr>
+        <w:lastRenderedPageBreak/>
+        <w:drawing>
+          <wp:inline distT="0" distB="0" distL="0" distR="0" wp14:anchorId="1521D750" wp14:editId="33C88217">
+            <wp:extent cx="5942965" cy="5610860"/>
+            <wp:effectExtent l="0" t="0" r="635" b="8890"/>
+            <wp:docPr id="2" name="Рисунок 2"/>
+            <wp:cNvGraphicFramePr>
+              <a:graphicFrameLocks xmlns:a="http://schemas.openxmlformats.org/drawingml/2006/main" noChangeAspect="1"/>
+            </wp:cNvGraphicFramePr>
+            <a:graphic xmlns:a="http://schemas.openxmlformats.org/drawingml/2006/main">
+              <a:graphicData uri="http://schemas.openxmlformats.org/drawingml/2006/picture">
+                <pic:pic xmlns:pic="http://schemas.openxmlformats.org/drawingml/2006/picture">
+                  <pic:nvPicPr>
+                    <pic:cNvPr id="2" name="Рисунок 2"/>
+                    <pic:cNvPicPr/>
+                  </pic:nvPicPr>
+                  <pic:blipFill>
+                    <a:blip r:embed="rId16">
+                      <a:extLst>
+                        <a:ext uri="{28A0092B-C50C-407E-A947-70E740481C1C}">
+                          <a14:useLocalDpi xmlns:a14="http://schemas.microsoft.com/office/drawing/2010/main" val="0"/>
+                        </a:ext>
+                      </a:extLst>
+                    </a:blip>
+                    <a:stretch>
+                      <a:fillRect/>
+                    </a:stretch>
+                  </pic:blipFill>
+                  <pic:spPr>
+                    <a:xfrm>
+                      <a:off x="0" y="0"/>
+                      <a:ext cx="5942965" cy="5610860"/>
+                    </a:xfrm>
+                    <a:prstGeom prst="rect">
+                      <a:avLst/>
+                    </a:prstGeom>
+                  </pic:spPr>
+                </pic:pic>
+              </a:graphicData>
+            </a:graphic>
+          </wp:inline>
+        </w:drawing>
+      </w:r>
+    </w:p>
+    <w:p>
+      <w:pPr>
+        <w:pStyle w:val="afd"/>
+        <w:jc w:val="center"/>
+        <w:rPr>
+          <w:i w:val="0"/>
+          <w:iCs w:val="0"/>
+          <w:color w:val="auto"/>
+          <w:sz w:val="28"/>
+          <w:szCs w:val="28"/>
+          <w:lang w:eastAsia="ru-RU"/>
+        </w:rPr>
+      </w:pPr>
+      <w:r>
+        <w:rPr>
+          <w:i w:val="0"/>
+          <w:iCs w:val="0"/>
+          <w:color w:val="auto"/>
+          <w:sz w:val="28"/>
+          <w:szCs w:val="28"/>
+        </w:rPr>
+        <w:t xml:space="preserve">Рисунок 8 -  </w:t>
+      </w:r>
+      <w:r>
+        <w:rPr>
+          <w:i w:val="0"/>
+          <w:iCs w:val="0"/>
+          <w:color w:val="auto"/>
+          <w:sz w:val="28"/>
+          <w:szCs w:val="28"/>
+          <w:lang w:val="en-US"/>
+        </w:rPr>
+        <w:t>ER</w:t>
+      </w:r>
+      <w:r>
+        <w:rPr>
+          <w:i w:val="0"/>
+          <w:iCs w:val="0"/>
+          <w:color w:val="auto"/>
+          <w:sz w:val="28"/>
+          <w:szCs w:val="28"/>
+        </w:rPr>
+        <w:t xml:space="preserve"> </w:t>
+      </w:r>
+      <w:r>
+        <w:rPr>
+          <w:i w:val="0"/>
+          <w:iCs w:val="0"/>
+          <w:color w:val="auto"/>
+          <w:sz w:val="28"/>
+          <w:szCs w:val="28"/>
+        </w:rPr>
+        <w:t>диаграмма реляционной базы данных</w:t>
+      </w:r>
+    </w:p>
     <w:sectPr>
       <w:pgSz w:w="11910" w:h="16840"/>
       <w:pgMar w:top="1134" w:right="850" w:bottom="1134" w:left="1701" w:header="748" w:footer="397" w:gutter="0"/>
@@ -12027,7 +11843,7 @@
 </file>
 
 <file path=word/endnotes.xml><?xml version="1.0" encoding="utf-8"?>
-<w:endnotes xmlns:wpc="http://schemas.microsoft.com/office/word/2010/wordprocessingCanvas" xmlns:cx="http://schemas.microsoft.com/office/drawing/2014/chartex" xmlns:cx1="http://schemas.microsoft.com/office/drawing/2015/9/8/chartex" xmlns:cx2="http://schemas.microsoft.com/office/drawing/2015/10/21/chartex" xmlns:cx3="http://schemas.microsoft.com/office/drawing/2016/5/9/chartex" xmlns:cx4="http://schemas.microsoft.com/office/drawing/2016/5/10/chartex" xmlns:cx5="http://schemas.microsoft.com/office/drawing/2016/5/11/chartex" xmlns:cx6="http://schemas.microsoft.com/office/drawing/2016/5/12/chartex" xmlns:cx7="http://schemas.microsoft.com/office/drawing/2016/5/13/chartex" xmlns:cx8="http://schemas.microsoft.com/office/drawing/2016/5/14/chartex" xmlns:mc="http://schemas.openxmlformats.org/markup-compatibility/2006" xmlns:aink="http://schemas.microsoft.com/office/drawing/2016/ink" xmlns:am3d="http://schemas.microsoft.com/office/drawing/2017/model3d" xmlns:o="urn:schemas-microsoft-com:office:office" xmlns:oel="http://schemas.microsoft.com/office/2019/extlst" xmlns:r="http://schemas.openxmlformats.org/officeDocument/2006/relationships" xmlns:m="http://schemas.openxmlformats.org/officeDocument/2006/math" xmlns:v="urn:schemas-microsoft-com:vml" xmlns:wp14="http://schemas.microsoft.com/office/word/2010/wordprocessingDrawing" xmlns:wp="http://schemas.openxmlformats.org/drawingml/2006/wordprocessingDrawing" xmlns:w10="urn:schemas-microsoft-com:office:word" xmlns:w="http://schemas.openxmlformats.org/wordprocessingml/2006/main" xmlns:w14="http://schemas.microsoft.com/office/word/2010/wordml" xmlns:w15="http://schemas.microsoft.com/office/word/2012/wordml" xmlns:w16cex="http://schemas.microsoft.com/office/word/2018/wordml/cex" xmlns:w16cid="http://schemas.microsoft.com/office/word/2016/wordml/cid" xmlns:w16="http://schemas.microsoft.com/office/word/2018/wordml" xmlns:w16sdtdh="http://schemas.microsoft.com/office/word/2020/wordml/sdtdatahash" xmlns:w16se="http://schemas.microsoft.com/office/word/2015/wordml/symex" xmlns:wpg="http://schemas.microsoft.com/office/word/2010/wordprocessingGroup" xmlns:wpi="http://schemas.microsoft.com/office/word/2010/wordprocessingInk" xmlns:wne="http://schemas.microsoft.com/office/word/2006/wordml" xmlns:wps="http://schemas.microsoft.com/office/word/2010/wordprocessingShape" mc:Ignorable="w14 w15 w16se w16cid w16 w16cex w16sdtdh wp14">
+<w:endnotes xmlns:wpc="http://schemas.microsoft.com/office/word/2010/wordprocessingCanvas" xmlns:cx="http://schemas.microsoft.com/office/drawing/2014/chartex" xmlns:cx1="http://schemas.microsoft.com/office/drawing/2015/9/8/chartex" xmlns:cx2="http://schemas.microsoft.com/office/drawing/2015/10/21/chartex" xmlns:cx3="http://schemas.microsoft.com/office/drawing/2016/5/9/chartex" xmlns:cx4="http://schemas.microsoft.com/office/drawing/2016/5/10/chartex" xmlns:cx5="http://schemas.microsoft.com/office/drawing/2016/5/11/chartex" xmlns:cx6="http://schemas.microsoft.com/office/drawing/2016/5/12/chartex" xmlns:cx7="http://schemas.microsoft.com/office/drawing/2016/5/13/chartex" xmlns:cx8="http://schemas.microsoft.com/office/drawing/2016/5/14/chartex" xmlns:mc="http://schemas.openxmlformats.org/markup-compatibility/2006" xmlns:aink="http://schemas.microsoft.com/office/drawing/2016/ink" xmlns:am3d="http://schemas.microsoft.com/office/drawing/2017/model3d" xmlns:o="urn:schemas-microsoft-com:office:office" xmlns:r="http://schemas.openxmlformats.org/officeDocument/2006/relationships" xmlns:m="http://schemas.openxmlformats.org/officeDocument/2006/math" xmlns:v="urn:schemas-microsoft-com:vml" xmlns:wp14="http://schemas.microsoft.com/office/word/2010/wordprocessingDrawing" xmlns:wp="http://schemas.openxmlformats.org/drawingml/2006/wordprocessingDrawing" xmlns:w10="urn:schemas-microsoft-com:office:word" xmlns:w="http://schemas.openxmlformats.org/wordprocessingml/2006/main" xmlns:w14="http://schemas.microsoft.com/office/word/2010/wordml" xmlns:w15="http://schemas.microsoft.com/office/word/2012/wordml" xmlns:w16cex="http://schemas.microsoft.com/office/word/2018/wordml/cex" xmlns:w16cid="http://schemas.microsoft.com/office/word/2016/wordml/cid" xmlns:w16="http://schemas.microsoft.com/office/word/2018/wordml" xmlns:w16sdtdh="http://schemas.microsoft.com/office/word/2020/wordml/sdtdatahash" xmlns:w16se="http://schemas.microsoft.com/office/word/2015/wordml/symex" xmlns:wpg="http://schemas.microsoft.com/office/word/2010/wordprocessingGroup" xmlns:wpi="http://schemas.microsoft.com/office/word/2010/wordprocessingInk" xmlns:wne="http://schemas.microsoft.com/office/word/2006/wordml" xmlns:wps="http://schemas.microsoft.com/office/word/2010/wordprocessingShape" mc:Ignorable="w14 w15 w16se w16cid w16 w16cex w16sdtdh wp14">
   <w:endnote w:type="separator" w:id="-1">
     <w:p>
       <w:r>
@@ -12046,7 +11862,7 @@
 </file>
 
 <file path=word/footer1.xml><?xml version="1.0" encoding="utf-8"?>
-<w:ftr xmlns:wpc="http://schemas.microsoft.com/office/word/2010/wordprocessingCanvas" xmlns:cx="http://schemas.microsoft.com/office/drawing/2014/chartex" xmlns:cx1="http://schemas.microsoft.com/office/drawing/2015/9/8/chartex" xmlns:cx2="http://schemas.microsoft.com/office/drawing/2015/10/21/chartex" xmlns:cx3="http://schemas.microsoft.com/office/drawing/2016/5/9/chartex" xmlns:cx4="http://schemas.microsoft.com/office/drawing/2016/5/10/chartex" xmlns:cx5="http://schemas.microsoft.com/office/drawing/2016/5/11/chartex" xmlns:cx6="http://schemas.microsoft.com/office/drawing/2016/5/12/chartex" xmlns:cx7="http://schemas.microsoft.com/office/drawing/2016/5/13/chartex" xmlns:cx8="http://schemas.microsoft.com/office/drawing/2016/5/14/chartex" xmlns:mc="http://schemas.openxmlformats.org/markup-compatibility/2006" xmlns:aink="http://schemas.microsoft.com/office/drawing/2016/ink" xmlns:am3d="http://schemas.microsoft.com/office/drawing/2017/model3d" xmlns:o="urn:schemas-microsoft-com:office:office" xmlns:oel="http://schemas.microsoft.com/office/2019/extlst" xmlns:r="http://schemas.openxmlformats.org/officeDocument/2006/relationships" xmlns:m="http://schemas.openxmlformats.org/officeDocument/2006/math" xmlns:v="urn:schemas-microsoft-com:vml" xmlns:wp14="http://schemas.microsoft.com/office/word/2010/wordprocessingDrawing" xmlns:wp="http://schemas.openxmlformats.org/drawingml/2006/wordprocessingDrawing" xmlns:w10="urn:schemas-microsoft-com:office:word" xmlns:w="http://schemas.openxmlformats.org/wordprocessingml/2006/main" xmlns:w14="http://schemas.microsoft.com/office/word/2010/wordml" xmlns:w15="http://schemas.microsoft.com/office/word/2012/wordml" xmlns:w16cex="http://schemas.microsoft.com/office/word/2018/wordml/cex" xmlns:w16cid="http://schemas.microsoft.com/office/word/2016/wordml/cid" xmlns:w16="http://schemas.microsoft.com/office/word/2018/wordml" xmlns:w16sdtdh="http://schemas.microsoft.com/office/word/2020/wordml/sdtdatahash" xmlns:w16se="http://schemas.microsoft.com/office/word/2015/wordml/symex" xmlns:wpg="http://schemas.microsoft.com/office/word/2010/wordprocessingGroup" xmlns:wpi="http://schemas.microsoft.com/office/word/2010/wordprocessingInk" xmlns:wne="http://schemas.microsoft.com/office/word/2006/wordml" xmlns:wps="http://schemas.microsoft.com/office/word/2010/wordprocessingShape" mc:Ignorable="w14 w15 w16se w16cid w16 w16cex w16sdtdh wp14">
+<w:ftr xmlns:wpc="http://schemas.microsoft.com/office/word/2010/wordprocessingCanvas" xmlns:cx="http://schemas.microsoft.com/office/drawing/2014/chartex" xmlns:cx1="http://schemas.microsoft.com/office/drawing/2015/9/8/chartex" xmlns:cx2="http://schemas.microsoft.com/office/drawing/2015/10/21/chartex" xmlns:cx3="http://schemas.microsoft.com/office/drawing/2016/5/9/chartex" xmlns:cx4="http://schemas.microsoft.com/office/drawing/2016/5/10/chartex" xmlns:cx5="http://schemas.microsoft.com/office/drawing/2016/5/11/chartex" xmlns:cx6="http://schemas.microsoft.com/office/drawing/2016/5/12/chartex" xmlns:cx7="http://schemas.microsoft.com/office/drawing/2016/5/13/chartex" xmlns:cx8="http://schemas.microsoft.com/office/drawing/2016/5/14/chartex" xmlns:mc="http://schemas.openxmlformats.org/markup-compatibility/2006" xmlns:aink="http://schemas.microsoft.com/office/drawing/2016/ink" xmlns:am3d="http://schemas.microsoft.com/office/drawing/2017/model3d" xmlns:o="urn:schemas-microsoft-com:office:office" xmlns:r="http://schemas.openxmlformats.org/officeDocument/2006/relationships" xmlns:m="http://schemas.openxmlformats.org/officeDocument/2006/math" xmlns:v="urn:schemas-microsoft-com:vml" xmlns:wp14="http://schemas.microsoft.com/office/word/2010/wordprocessingDrawing" xmlns:wp="http://schemas.openxmlformats.org/drawingml/2006/wordprocessingDrawing" xmlns:w10="urn:schemas-microsoft-com:office:word" xmlns:w="http://schemas.openxmlformats.org/wordprocessingml/2006/main" xmlns:w14="http://schemas.microsoft.com/office/word/2010/wordml" xmlns:w15="http://schemas.microsoft.com/office/word/2012/wordml" xmlns:w16cex="http://schemas.microsoft.com/office/word/2018/wordml/cex" xmlns:w16cid="http://schemas.microsoft.com/office/word/2016/wordml/cid" xmlns:w16="http://schemas.microsoft.com/office/word/2018/wordml" xmlns:w16sdtdh="http://schemas.microsoft.com/office/word/2020/wordml/sdtdatahash" xmlns:w16se="http://schemas.microsoft.com/office/word/2015/wordml/symex" xmlns:wpg="http://schemas.microsoft.com/office/word/2010/wordprocessingGroup" xmlns:wpi="http://schemas.microsoft.com/office/word/2010/wordprocessingInk" xmlns:wne="http://schemas.microsoft.com/office/word/2006/wordml" xmlns:wps="http://schemas.microsoft.com/office/word/2010/wordprocessingShape" mc:Ignorable="w14 w15 w16se w16cid w16 w16cex w16sdtdh wp14">
   <w:sdt>
     <w:sdtPr>
       <w:id w:val="-751896185"/>
@@ -12055,6 +11871,7 @@
         <w:docPartUnique/>
       </w:docPartObj>
     </w:sdtPr>
+    <w:sdtEndPr/>
     <w:sdtContent>
       <w:p>
         <w:pPr>
@@ -12094,7 +11911,7 @@
 </file>
 
 <file path=word/footnotes.xml><?xml version="1.0" encoding="utf-8"?>
-<w:footnotes xmlns:wpc="http://schemas.microsoft.com/office/word/2010/wordprocessingCanvas" xmlns:cx="http://schemas.microsoft.com/office/drawing/2014/chartex" xmlns:cx1="http://schemas.microsoft.com/office/drawing/2015/9/8/chartex" xmlns:cx2="http://schemas.microsoft.com/office/drawing/2015/10/21/chartex" xmlns:cx3="http://schemas.microsoft.com/office/drawing/2016/5/9/chartex" xmlns:cx4="http://schemas.microsoft.com/office/drawing/2016/5/10/chartex" xmlns:cx5="http://schemas.microsoft.com/office/drawing/2016/5/11/chartex" xmlns:cx6="http://schemas.microsoft.com/office/drawing/2016/5/12/chartex" xmlns:cx7="http://schemas.microsoft.com/office/drawing/2016/5/13/chartex" xmlns:cx8="http://schemas.microsoft.com/office/drawing/2016/5/14/chartex" xmlns:mc="http://schemas.openxmlformats.org/markup-compatibility/2006" xmlns:aink="http://schemas.microsoft.com/office/drawing/2016/ink" xmlns:am3d="http://schemas.microsoft.com/office/drawing/2017/model3d" xmlns:o="urn:schemas-microsoft-com:office:office" xmlns:oel="http://schemas.microsoft.com/office/2019/extlst" xmlns:r="http://schemas.openxmlformats.org/officeDocument/2006/relationships" xmlns:m="http://schemas.openxmlformats.org/officeDocument/2006/math" xmlns:v="urn:schemas-microsoft-com:vml" xmlns:wp14="http://schemas.microsoft.com/office/word/2010/wordprocessingDrawing" xmlns:wp="http://schemas.openxmlformats.org/drawingml/2006/wordprocessingDrawing" xmlns:w10="urn:schemas-microsoft-com:office:word" xmlns:w="http://schemas.openxmlformats.org/wordprocessingml/2006/main" xmlns:w14="http://schemas.microsoft.com/office/word/2010/wordml" xmlns:w15="http://schemas.microsoft.com/office/word/2012/wordml" xmlns:w16cex="http://schemas.microsoft.com/office/word/2018/wordml/cex" xmlns:w16cid="http://schemas.microsoft.com/office/word/2016/wordml/cid" xmlns:w16="http://schemas.microsoft.com/office/word/2018/wordml" xmlns:w16sdtdh="http://schemas.microsoft.com/office/word/2020/wordml/sdtdatahash" xmlns:w16se="http://schemas.microsoft.com/office/word/2015/wordml/symex" xmlns:wpg="http://schemas.microsoft.com/office/word/2010/wordprocessingGroup" xmlns:wpi="http://schemas.microsoft.com/office/word/2010/wordprocessingInk" xmlns:wne="http://schemas.microsoft.com/office/word/2006/wordml" xmlns:wps="http://schemas.microsoft.com/office/word/2010/wordprocessingShape" mc:Ignorable="w14 w15 w16se w16cid w16 w16cex w16sdtdh wp14">
+<w:footnotes xmlns:wpc="http://schemas.microsoft.com/office/word/2010/wordprocessingCanvas" xmlns:cx="http://schemas.microsoft.com/office/drawing/2014/chartex" xmlns:cx1="http://schemas.microsoft.com/office/drawing/2015/9/8/chartex" xmlns:cx2="http://schemas.microsoft.com/office/drawing/2015/10/21/chartex" xmlns:cx3="http://schemas.microsoft.com/office/drawing/2016/5/9/chartex" xmlns:cx4="http://schemas.microsoft.com/office/drawing/2016/5/10/chartex" xmlns:cx5="http://schemas.microsoft.com/office/drawing/2016/5/11/chartex" xmlns:cx6="http://schemas.microsoft.com/office/drawing/2016/5/12/chartex" xmlns:cx7="http://schemas.microsoft.com/office/drawing/2016/5/13/chartex" xmlns:cx8="http://schemas.microsoft.com/office/drawing/2016/5/14/chartex" xmlns:mc="http://schemas.openxmlformats.org/markup-compatibility/2006" xmlns:aink="http://schemas.microsoft.com/office/drawing/2016/ink" xmlns:am3d="http://schemas.microsoft.com/office/drawing/2017/model3d" xmlns:o="urn:schemas-microsoft-com:office:office" xmlns:r="http://schemas.openxmlformats.org/officeDocument/2006/relationships" xmlns:m="http://schemas.openxmlformats.org/officeDocument/2006/math" xmlns:v="urn:schemas-microsoft-com:vml" xmlns:wp14="http://schemas.microsoft.com/office/word/2010/wordprocessingDrawing" xmlns:wp="http://schemas.openxmlformats.org/drawingml/2006/wordprocessingDrawing" xmlns:w10="urn:schemas-microsoft-com:office:word" xmlns:w="http://schemas.openxmlformats.org/wordprocessingml/2006/main" xmlns:w14="http://schemas.microsoft.com/office/word/2010/wordml" xmlns:w15="http://schemas.microsoft.com/office/word/2012/wordml" xmlns:w16cex="http://schemas.microsoft.com/office/word/2018/wordml/cex" xmlns:w16cid="http://schemas.microsoft.com/office/word/2016/wordml/cid" xmlns:w16="http://schemas.microsoft.com/office/word/2018/wordml" xmlns:w16sdtdh="http://schemas.microsoft.com/office/word/2020/wordml/sdtdatahash" xmlns:w16se="http://schemas.microsoft.com/office/word/2015/wordml/symex" xmlns:wpg="http://schemas.microsoft.com/office/word/2010/wordprocessingGroup" xmlns:wpi="http://schemas.microsoft.com/office/word/2010/wordprocessingInk" xmlns:wne="http://schemas.microsoft.com/office/word/2006/wordml" xmlns:wps="http://schemas.microsoft.com/office/word/2010/wordprocessingShape" mc:Ignorable="w14 w15 w16se w16cid w16 w16cex w16sdtdh wp14">
   <w:footnote w:type="separator" w:id="-1">
     <w:p>
       <w:r>
@@ -12113,7 +11930,7 @@
 </file>
 
 <file path=word/header1.xml><?xml version="1.0" encoding="utf-8"?>
-<w:hdr xmlns:wpc="http://schemas.microsoft.com/office/word/2010/wordprocessingCanvas" xmlns:cx="http://schemas.microsoft.com/office/drawing/2014/chartex" xmlns:cx1="http://schemas.microsoft.com/office/drawing/2015/9/8/chartex" xmlns:cx2="http://schemas.microsoft.com/office/drawing/2015/10/21/chartex" xmlns:cx3="http://schemas.microsoft.com/office/drawing/2016/5/9/chartex" xmlns:cx4="http://schemas.microsoft.com/office/drawing/2016/5/10/chartex" xmlns:cx5="http://schemas.microsoft.com/office/drawing/2016/5/11/chartex" xmlns:cx6="http://schemas.microsoft.com/office/drawing/2016/5/12/chartex" xmlns:cx7="http://schemas.microsoft.com/office/drawing/2016/5/13/chartex" xmlns:cx8="http://schemas.microsoft.com/office/drawing/2016/5/14/chartex" xmlns:mc="http://schemas.openxmlformats.org/markup-compatibility/2006" xmlns:aink="http://schemas.microsoft.com/office/drawing/2016/ink" xmlns:am3d="http://schemas.microsoft.com/office/drawing/2017/model3d" xmlns:o="urn:schemas-microsoft-com:office:office" xmlns:oel="http://schemas.microsoft.com/office/2019/extlst" xmlns:r="http://schemas.openxmlformats.org/officeDocument/2006/relationships" xmlns:m="http://schemas.openxmlformats.org/officeDocument/2006/math" xmlns:v="urn:schemas-microsoft-com:vml" xmlns:wp14="http://schemas.microsoft.com/office/word/2010/wordprocessingDrawing" xmlns:wp="http://schemas.openxmlformats.org/drawingml/2006/wordprocessingDrawing" xmlns:w10="urn:schemas-microsoft-com:office:word" xmlns:w="http://schemas.openxmlformats.org/wordprocessingml/2006/main" xmlns:w14="http://schemas.microsoft.com/office/word/2010/wordml" xmlns:w15="http://schemas.microsoft.com/office/word/2012/wordml" xmlns:w16cex="http://schemas.microsoft.com/office/word/2018/wordml/cex" xmlns:w16cid="http://schemas.microsoft.com/office/word/2016/wordml/cid" xmlns:w16="http://schemas.microsoft.com/office/word/2018/wordml" xmlns:w16sdtdh="http://schemas.microsoft.com/office/word/2020/wordml/sdtdatahash" xmlns:w16se="http://schemas.microsoft.com/office/word/2015/wordml/symex" xmlns:wpg="http://schemas.microsoft.com/office/word/2010/wordprocessingGroup" xmlns:wpi="http://schemas.microsoft.com/office/word/2010/wordprocessingInk" xmlns:wne="http://schemas.microsoft.com/office/word/2006/wordml" xmlns:wps="http://schemas.microsoft.com/office/word/2010/wordprocessingShape" mc:Ignorable="w14 w15 w16se w16cid w16 w16cex w16sdtdh wp14">
+<w:hdr xmlns:wpc="http://schemas.microsoft.com/office/word/2010/wordprocessingCanvas" xmlns:cx="http://schemas.microsoft.com/office/drawing/2014/chartex" xmlns:cx1="http://schemas.microsoft.com/office/drawing/2015/9/8/chartex" xmlns:cx2="http://schemas.microsoft.com/office/drawing/2015/10/21/chartex" xmlns:cx3="http://schemas.microsoft.com/office/drawing/2016/5/9/chartex" xmlns:cx4="http://schemas.microsoft.com/office/drawing/2016/5/10/chartex" xmlns:cx5="http://schemas.microsoft.com/office/drawing/2016/5/11/chartex" xmlns:cx6="http://schemas.microsoft.com/office/drawing/2016/5/12/chartex" xmlns:cx7="http://schemas.microsoft.com/office/drawing/2016/5/13/chartex" xmlns:cx8="http://schemas.microsoft.com/office/drawing/2016/5/14/chartex" xmlns:mc="http://schemas.openxmlformats.org/markup-compatibility/2006" xmlns:aink="http://schemas.microsoft.com/office/drawing/2016/ink" xmlns:am3d="http://schemas.microsoft.com/office/drawing/2017/model3d" xmlns:o="urn:schemas-microsoft-com:office:office" xmlns:r="http://schemas.openxmlformats.org/officeDocument/2006/relationships" xmlns:m="http://schemas.openxmlformats.org/officeDocument/2006/math" xmlns:v="urn:schemas-microsoft-com:vml" xmlns:wp14="http://schemas.microsoft.com/office/word/2010/wordprocessingDrawing" xmlns:wp="http://schemas.openxmlformats.org/drawingml/2006/wordprocessingDrawing" xmlns:w10="urn:schemas-microsoft-com:office:word" xmlns:w="http://schemas.openxmlformats.org/wordprocessingml/2006/main" xmlns:w14="http://schemas.microsoft.com/office/word/2010/wordml" xmlns:w15="http://schemas.microsoft.com/office/word/2012/wordml" xmlns:w16cex="http://schemas.microsoft.com/office/word/2018/wordml/cex" xmlns:w16cid="http://schemas.microsoft.com/office/word/2016/wordml/cid" xmlns:w16="http://schemas.microsoft.com/office/word/2018/wordml" xmlns:w16sdtdh="http://schemas.microsoft.com/office/word/2020/wordml/sdtdatahash" xmlns:w16se="http://schemas.microsoft.com/office/word/2015/wordml/symex" xmlns:wpg="http://schemas.microsoft.com/office/word/2010/wordprocessingGroup" xmlns:wpi="http://schemas.microsoft.com/office/word/2010/wordprocessingInk" xmlns:wne="http://schemas.microsoft.com/office/word/2006/wordml" xmlns:wps="http://schemas.microsoft.com/office/word/2010/wordprocessingShape" mc:Ignorable="w14 w15 w16se w16cid w16 w16cex w16sdtdh wp14">
   <w:p>
     <w:pPr>
       <w:pStyle w:val="a8"/>
@@ -12128,7 +11945,7 @@
       <mc:AlternateContent>
         <mc:Choice Requires="wps">
           <w:drawing>
-            <wp:anchor distT="0" distB="0" distL="114300" distR="114300" simplePos="0" relativeHeight="251657216" behindDoc="1" locked="0" layoutInCell="1" allowOverlap="1">
+            <wp:anchor distT="0" distB="0" distL="114300" distR="114300" simplePos="0" relativeHeight="251657216" behindDoc="1" locked="0" layoutInCell="1" allowOverlap="1" wp14:anchorId="32958EE6" wp14:editId="2E97ED64">
               <wp:simplePos x="0" y="0"/>
               <wp:positionH relativeFrom="page">
                 <wp:posOffset>3941445</wp:posOffset>
@@ -12211,11 +12028,11 @@
         </mc:Choice>
         <mc:Fallback>
           <w:pict>
-            <v:shapetype id="_x0000_t202" coordsize="21600,21600" o:spt="202" path="m,l,21600r21600,l21600,xe">
+            <v:shapetype w14:anchorId="32958EE6" id="_x0000_t202" coordsize="21600,21600" o:spt="202" path="m,l,21600r21600,l21600,xe">
               <v:stroke joinstyle="miter"/>
               <v:path gradientshapeok="t" o:connecttype="rect"/>
             </v:shapetype>
-            <v:shape id="Text Box 17" o:spid="_x0000_s1026" type="#_x0000_t202" style="position:absolute;left:0;text-align:left;margin-left:310.35pt;margin-top:36.55pt;width:17.3pt;height:13.05pt;z-index:-251659264;visibility:visible;mso-wrap-style:square;mso-width-percent:0;mso-height-percent:0;mso-wrap-distance-left:9pt;mso-wrap-distance-top:0;mso-wrap-distance-right:9pt;mso-wrap-distance-bottom:0;mso-position-horizontal:absolute;mso-position-horizontal-relative:page;mso-position-vertical:absolute;mso-position-vertical-relative:page;mso-width-percent:0;mso-height-percent:0;mso-width-relative:page;mso-height-relative:page;v-text-anchor:top" o:gfxdata="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" filled="f" stroked="f">
+            <v:shape id="Text Box 17" o:spid="_x0000_s1026" type="#_x0000_t202" style="position:absolute;left:0;text-align:left;margin-left:310.35pt;margin-top:36.55pt;width:17.3pt;height:13.05pt;z-index:-251659264;visibility:visible;mso-wrap-style:square;mso-width-percent:0;mso-height-percent:0;mso-wrap-distance-left:9pt;mso-wrap-distance-top:0;mso-wrap-distance-right:9pt;mso-wrap-distance-bottom:0;mso-position-horizontal:absolute;mso-position-horizontal-relative:page;mso-position-vertical:absolute;mso-position-vertical-relative:page;mso-width-percent:0;mso-height-percent:0;mso-width-relative:page;mso-height-relative:page;v-text-anchor:top" o:gfxdata="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" filled="f" stroked="f">
               <v:path arrowok="t"/>
               <v:textbox inset="0,0,0,0">
                 <w:txbxContent>
@@ -12241,7 +12058,7 @@
 </file>
 
 <file path=word/numbering.xml><?xml version="1.0" encoding="utf-8"?>
-<w:numbering xmlns:wpc="http://schemas.microsoft.com/office/word/2010/wordprocessingCanvas" xmlns:cx="http://schemas.microsoft.com/office/drawing/2014/chartex" xmlns:cx1="http://schemas.microsoft.com/office/drawing/2015/9/8/chartex" xmlns:cx2="http://schemas.microsoft.com/office/drawing/2015/10/21/chartex" xmlns:cx3="http://schemas.microsoft.com/office/drawing/2016/5/9/chartex" xmlns:cx4="http://schemas.microsoft.com/office/drawing/2016/5/10/chartex" xmlns:cx5="http://schemas.microsoft.com/office/drawing/2016/5/11/chartex" xmlns:cx6="http://schemas.microsoft.com/office/drawing/2016/5/12/chartex" xmlns:cx7="http://schemas.microsoft.com/office/drawing/2016/5/13/chartex" xmlns:cx8="http://schemas.microsoft.com/office/drawing/2016/5/14/chartex" xmlns:mc="http://schemas.openxmlformats.org/markup-compatibility/2006" xmlns:aink="http://schemas.microsoft.com/office/drawing/2016/ink" xmlns:am3d="http://schemas.microsoft.com/office/drawing/2017/model3d" xmlns:o="urn:schemas-microsoft-com:office:office" xmlns:oel="http://schemas.microsoft.com/office/2019/extlst" xmlns:r="http://schemas.openxmlformats.org/officeDocument/2006/relationships" xmlns:m="http://schemas.openxmlformats.org/officeDocument/2006/math" xmlns:v="urn:schemas-microsoft-com:vml" xmlns:wp14="http://schemas.microsoft.com/office/word/2010/wordprocessingDrawing" xmlns:wp="http://schemas.openxmlformats.org/drawingml/2006/wordprocessingDrawing" xmlns:w10="urn:schemas-microsoft-com:office:word" xmlns:w="http://schemas.openxmlformats.org/wordprocessingml/2006/main" xmlns:w14="http://schemas.microsoft.com/office/word/2010/wordml" xmlns:w15="http://schemas.microsoft.com/office/word/2012/wordml" xmlns:w16cex="http://schemas.microsoft.com/office/word/2018/wordml/cex" xmlns:w16cid="http://schemas.microsoft.com/office/word/2016/wordml/cid" xmlns:w16="http://schemas.microsoft.com/office/word/2018/wordml" xmlns:w16sdtdh="http://schemas.microsoft.com/office/word/2020/wordml/sdtdatahash" xmlns:w16se="http://schemas.microsoft.com/office/word/2015/wordml/symex" xmlns:wpg="http://schemas.microsoft.com/office/word/2010/wordprocessingGroup" xmlns:wpi="http://schemas.microsoft.com/office/word/2010/wordprocessingInk" xmlns:wne="http://schemas.microsoft.com/office/word/2006/wordml" xmlns:wps="http://schemas.microsoft.com/office/word/2010/wordprocessingShape" mc:Ignorable="w14 w15 w16se w16cid w16 w16cex w16sdtdh wp14">
+<w:numbering xmlns:wpc="http://schemas.microsoft.com/office/word/2010/wordprocessingCanvas" xmlns:cx="http://schemas.microsoft.com/office/drawing/2014/chartex" xmlns:cx1="http://schemas.microsoft.com/office/drawing/2015/9/8/chartex" xmlns:cx2="http://schemas.microsoft.com/office/drawing/2015/10/21/chartex" xmlns:cx3="http://schemas.microsoft.com/office/drawing/2016/5/9/chartex" xmlns:cx4="http://schemas.microsoft.com/office/drawing/2016/5/10/chartex" xmlns:cx5="http://schemas.microsoft.com/office/drawing/2016/5/11/chartex" xmlns:cx6="http://schemas.microsoft.com/office/drawing/2016/5/12/chartex" xmlns:cx7="http://schemas.microsoft.com/office/drawing/2016/5/13/chartex" xmlns:cx8="http://schemas.microsoft.com/office/drawing/2016/5/14/chartex" xmlns:mc="http://schemas.openxmlformats.org/markup-compatibility/2006" xmlns:aink="http://schemas.microsoft.com/office/drawing/2016/ink" xmlns:am3d="http://schemas.microsoft.com/office/drawing/2017/model3d" xmlns:o="urn:schemas-microsoft-com:office:office" xmlns:r="http://schemas.openxmlformats.org/officeDocument/2006/relationships" xmlns:m="http://schemas.openxmlformats.org/officeDocument/2006/math" xmlns:v="urn:schemas-microsoft-com:vml" xmlns:wp14="http://schemas.microsoft.com/office/word/2010/wordprocessingDrawing" xmlns:wp="http://schemas.openxmlformats.org/drawingml/2006/wordprocessingDrawing" xmlns:w10="urn:schemas-microsoft-com:office:word" xmlns:w="http://schemas.openxmlformats.org/wordprocessingml/2006/main" xmlns:w14="http://schemas.microsoft.com/office/word/2010/wordml" xmlns:w15="http://schemas.microsoft.com/office/word/2012/wordml" xmlns:w16cex="http://schemas.microsoft.com/office/word/2018/wordml/cex" xmlns:w16cid="http://schemas.microsoft.com/office/word/2016/wordml/cid" xmlns:w16="http://schemas.microsoft.com/office/word/2018/wordml" xmlns:w16sdtdh="http://schemas.microsoft.com/office/word/2020/wordml/sdtdatahash" xmlns:w16se="http://schemas.microsoft.com/office/word/2015/wordml/symex" xmlns:wpg="http://schemas.microsoft.com/office/word/2010/wordprocessingGroup" xmlns:wpi="http://schemas.microsoft.com/office/word/2010/wordprocessingInk" xmlns:wne="http://schemas.microsoft.com/office/word/2006/wordml" xmlns:wps="http://schemas.microsoft.com/office/word/2010/wordprocessingShape" mc:Ignorable="w14 w15 w16se w16cid w16 w16cex w16sdtdh wp14">
   <w:abstractNum w:abstractNumId="0" w15:restartNumberingAfterBreak="0">
     <w:nsid w:val="0F027004"/>
     <w:multiLevelType w:val="multilevel"/>
@@ -15922,70 +15739,70 @@
       </w:rPr>
     </w:lvl>
   </w:abstractNum>
-  <w:num w:numId="1" w16cid:durableId="39520503">
+  <w:num w:numId="1">
     <w:abstractNumId w:val="18"/>
   </w:num>
-  <w:num w:numId="2" w16cid:durableId="2130657082">
+  <w:num w:numId="2">
     <w:abstractNumId w:val="8"/>
   </w:num>
-  <w:num w:numId="3" w16cid:durableId="890850910">
+  <w:num w:numId="3">
     <w:abstractNumId w:val="20"/>
   </w:num>
-  <w:num w:numId="4" w16cid:durableId="1909680402">
+  <w:num w:numId="4">
     <w:abstractNumId w:val="23"/>
   </w:num>
-  <w:num w:numId="5" w16cid:durableId="400828588">
+  <w:num w:numId="5">
     <w:abstractNumId w:val="2"/>
   </w:num>
-  <w:num w:numId="6" w16cid:durableId="1975938257">
+  <w:num w:numId="6">
     <w:abstractNumId w:val="15"/>
   </w:num>
-  <w:num w:numId="7" w16cid:durableId="1344631397">
+  <w:num w:numId="7">
     <w:abstractNumId w:val="14"/>
   </w:num>
-  <w:num w:numId="8" w16cid:durableId="49352752">
+  <w:num w:numId="8">
     <w:abstractNumId w:val="29"/>
   </w:num>
-  <w:num w:numId="9" w16cid:durableId="1419714616">
+  <w:num w:numId="9">
     <w:abstractNumId w:val="25"/>
   </w:num>
-  <w:num w:numId="10" w16cid:durableId="2066100941">
+  <w:num w:numId="10">
     <w:abstractNumId w:val="12"/>
   </w:num>
-  <w:num w:numId="11" w16cid:durableId="1135634732">
+  <w:num w:numId="11">
     <w:abstractNumId w:val="24"/>
   </w:num>
-  <w:num w:numId="12" w16cid:durableId="160005218">
+  <w:num w:numId="12">
     <w:abstractNumId w:val="4"/>
   </w:num>
-  <w:num w:numId="13" w16cid:durableId="624777123">
+  <w:num w:numId="13">
     <w:abstractNumId w:val="27"/>
   </w:num>
-  <w:num w:numId="14" w16cid:durableId="805704016">
+  <w:num w:numId="14">
     <w:abstractNumId w:val="1"/>
   </w:num>
-  <w:num w:numId="15" w16cid:durableId="2039159949">
+  <w:num w:numId="15">
     <w:abstractNumId w:val="26"/>
   </w:num>
-  <w:num w:numId="16" w16cid:durableId="1521508692">
+  <w:num w:numId="16">
     <w:abstractNumId w:val="28"/>
   </w:num>
-  <w:num w:numId="17" w16cid:durableId="1021467984">
+  <w:num w:numId="17">
     <w:abstractNumId w:val="7"/>
   </w:num>
-  <w:num w:numId="18" w16cid:durableId="994531725">
+  <w:num w:numId="18">
     <w:abstractNumId w:val="19"/>
   </w:num>
-  <w:num w:numId="19" w16cid:durableId="1988195144">
+  <w:num w:numId="19">
     <w:abstractNumId w:val="22"/>
   </w:num>
-  <w:num w:numId="20" w16cid:durableId="627586517">
+  <w:num w:numId="20">
     <w:abstractNumId w:val="13"/>
   </w:num>
-  <w:num w:numId="21" w16cid:durableId="653491978">
+  <w:num w:numId="21">
     <w:abstractNumId w:val="5"/>
   </w:num>
-  <w:num w:numId="22" w16cid:durableId="302470729">
+  <w:num w:numId="22">
     <w:abstractNumId w:val="7"/>
     <w:lvlOverride w:ilvl="0">
       <w:startOverride w:val="1"/>
@@ -16001,13 +15818,13 @@
     <w:lvlOverride w:ilvl="7"/>
     <w:lvlOverride w:ilvl="8"/>
   </w:num>
-  <w:num w:numId="23" w16cid:durableId="1702122565">
+  <w:num w:numId="23">
     <w:abstractNumId w:val="3"/>
   </w:num>
-  <w:num w:numId="24" w16cid:durableId="1633167378">
+  <w:num w:numId="24">
     <w:abstractNumId w:val="10"/>
   </w:num>
-  <w:num w:numId="25" w16cid:durableId="101347340">
+  <w:num w:numId="25">
     <w:abstractNumId w:val="26"/>
     <w:lvlOverride w:ilvl="0">
       <w:startOverride w:val="4"/>
@@ -16023,10 +15840,10 @@
     <w:lvlOverride w:ilvl="7"/>
     <w:lvlOverride w:ilvl="8"/>
   </w:num>
-  <w:num w:numId="26" w16cid:durableId="568225813">
+  <w:num w:numId="26">
     <w:abstractNumId w:val="17"/>
   </w:num>
-  <w:num w:numId="27" w16cid:durableId="1986081893">
+  <w:num w:numId="27">
     <w:abstractNumId w:val="7"/>
     <w:lvlOverride w:ilvl="0">
       <w:startOverride w:val="1"/>
@@ -16042,10 +15859,10 @@
     <w:lvlOverride w:ilvl="7"/>
     <w:lvlOverride w:ilvl="8"/>
   </w:num>
-  <w:num w:numId="28" w16cid:durableId="1318923163">
+  <w:num w:numId="28">
     <w:abstractNumId w:val="11"/>
   </w:num>
-  <w:num w:numId="29" w16cid:durableId="1970355084">
+  <w:num w:numId="29">
     <w:abstractNumId w:val="26"/>
     <w:lvlOverride w:ilvl="0">
       <w:startOverride w:val="7"/>
@@ -16054,16 +15871,16 @@
       <w:startOverride w:val="1"/>
     </w:lvlOverride>
   </w:num>
-  <w:num w:numId="30" w16cid:durableId="1207598684">
+  <w:num w:numId="30">
     <w:abstractNumId w:val="6"/>
   </w:num>
-  <w:num w:numId="31" w16cid:durableId="1028679061">
+  <w:num w:numId="31">
     <w:abstractNumId w:val="30"/>
   </w:num>
-  <w:num w:numId="32" w16cid:durableId="641614896">
+  <w:num w:numId="32">
     <w:abstractNumId w:val="0"/>
   </w:num>
-  <w:num w:numId="33" w16cid:durableId="188303772">
+  <w:num w:numId="33">
     <w:abstractNumId w:val="4"/>
     <w:lvlOverride w:ilvl="0">
       <w:startOverride w:val="3"/>
@@ -16081,13 +15898,13 @@
     <w:lvlOverride w:ilvl="7"/>
     <w:lvlOverride w:ilvl="8"/>
   </w:num>
-  <w:num w:numId="34" w16cid:durableId="299311863">
+  <w:num w:numId="34">
     <w:abstractNumId w:val="21"/>
   </w:num>
-  <w:num w:numId="35" w16cid:durableId="139348043">
+  <w:num w:numId="35">
     <w:abstractNumId w:val="9"/>
   </w:num>
-  <w:num w:numId="36" w16cid:durableId="1874879605">
+  <w:num w:numId="36">
     <w:abstractNumId w:val="4"/>
     <w:lvlOverride w:ilvl="0">
       <w:startOverride w:val="9"/>
@@ -16105,13 +15922,13 @@
     <w:lvlOverride w:ilvl="7"/>
     <w:lvlOverride w:ilvl="8"/>
   </w:num>
-  <w:num w:numId="37" w16cid:durableId="950742568">
+  <w:num w:numId="37">
     <w:abstractNumId w:val="6"/>
     <w:lvlOverride w:ilvl="0">
       <w:startOverride w:val="1"/>
     </w:lvlOverride>
   </w:num>
-  <w:num w:numId="38" w16cid:durableId="1453472581">
+  <w:num w:numId="38">
     <w:abstractNumId w:val="16"/>
   </w:num>
 </w:numbering>
@@ -16242,6 +16059,7 @@
     <w:lsdException w:name="HTML Sample" w:semiHidden="1" w:unhideWhenUsed="1"/>
     <w:lsdException w:name="HTML Typewriter" w:semiHidden="1" w:unhideWhenUsed="1"/>
     <w:lsdException w:name="HTML Variable" w:semiHidden="1" w:unhideWhenUsed="1"/>
+    <w:lsdException w:name="Normal Table" w:semiHidden="1" w:unhideWhenUsed="1"/>
     <w:lsdException w:name="annotation subject" w:semiHidden="1" w:unhideWhenUsed="1"/>
     <w:lsdException w:name="No List" w:semiHidden="1" w:unhideWhenUsed="1"/>
     <w:lsdException w:name="Outline List 1" w:semiHidden="1" w:unhideWhenUsed="1"/>
@@ -16284,8 +16102,11 @@
     <w:lsdException w:name="Table Contemporary" w:semiHidden="1" w:unhideWhenUsed="1"/>
     <w:lsdException w:name="Table Elegant" w:semiHidden="1" w:unhideWhenUsed="1"/>
     <w:lsdException w:name="Table Professional" w:semiHidden="1" w:unhideWhenUsed="1"/>
+    <w:lsdException w:name="Table Subtle 1" w:semiHidden="1" w:unhideWhenUsed="1"/>
     <w:lsdException w:name="Table Subtle 2" w:semiHidden="1" w:unhideWhenUsed="1"/>
     <w:lsdException w:name="Table Web 1" w:semiHidden="1" w:unhideWhenUsed="1"/>
+    <w:lsdException w:name="Table Web 2" w:semiHidden="1" w:unhideWhenUsed="1"/>
+    <w:lsdException w:name="Table Web 3" w:semiHidden="1" w:unhideWhenUsed="1"/>
     <w:lsdException w:name="Balloon Text" w:semiHidden="1" w:unhideWhenUsed="1"/>
     <w:lsdException w:name="Table Grid" w:uiPriority="39"/>
     <w:lsdException w:name="Table Theme" w:semiHidden="1" w:unhideWhenUsed="1"/>

</xml_diff>